<commit_message>
did as many questions for practical 4 as i understood
</commit_message>
<xml_diff>
--- a/practical_04/SPOILER_Practical-05-22.docx
+++ b/practical_04/SPOILER_Practical-05-22.docx
@@ -1,6 +1,6 @@
 
 <file path=word/document.xml><?xml version="1.0" encoding="utf-8"?>
-<w:document xmlns:wpc="http://schemas.microsoft.com/office/word/2010/wordprocessingCanvas" xmlns:cx="http://schemas.microsoft.com/office/drawing/2014/chartex" xmlns:cx1="http://schemas.microsoft.com/office/drawing/2015/9/8/chartex" xmlns:cx2="http://schemas.microsoft.com/office/drawing/2015/10/21/chartex" xmlns:cx3="http://schemas.microsoft.com/office/drawing/2016/5/9/chartex" xmlns:cx4="http://schemas.microsoft.com/office/drawing/2016/5/10/chartex" xmlns:cx5="http://schemas.microsoft.com/office/drawing/2016/5/11/chartex" xmlns:cx6="http://schemas.microsoft.com/office/drawing/2016/5/12/chartex" xmlns:cx7="http://schemas.microsoft.com/office/drawing/2016/5/13/chartex" xmlns:cx8="http://schemas.microsoft.com/office/drawing/2016/5/14/chartex" xmlns:mc="http://schemas.openxmlformats.org/markup-compatibility/2006" xmlns:aink="http://schemas.microsoft.com/office/drawing/2016/ink" xmlns:am3d="http://schemas.microsoft.com/office/drawing/2017/model3d" xmlns:o="urn:schemas-microsoft-com:office:office" xmlns:r="http://schemas.openxmlformats.org/officeDocument/2006/relationships" xmlns:m="http://schemas.openxmlformats.org/officeDocument/2006/math" xmlns:v="urn:schemas-microsoft-com:vml" xmlns:wp14="http://schemas.microsoft.com/office/word/2010/wordprocessingDrawing" xmlns:wp="http://schemas.openxmlformats.org/drawingml/2006/wordprocessingDrawing" xmlns:w10="urn:schemas-microsoft-com:office:word" xmlns:w="http://schemas.openxmlformats.org/wordprocessingml/2006/main" xmlns:w14="http://schemas.microsoft.com/office/word/2010/wordml" xmlns:w15="http://schemas.microsoft.com/office/word/2012/wordml" xmlns:w16cid="http://schemas.microsoft.com/office/word/2016/wordml/cid" xmlns:w16se="http://schemas.microsoft.com/office/word/2015/wordml/symex" xmlns:wpg="http://schemas.microsoft.com/office/word/2010/wordprocessingGroup" xmlns:wpi="http://schemas.microsoft.com/office/word/2010/wordprocessingInk" xmlns:wne="http://schemas.microsoft.com/office/word/2006/wordml" xmlns:wps="http://schemas.microsoft.com/office/word/2010/wordprocessingShape" mc:Ignorable="w14 w15 w16se w16cid wp14">
+<w:document xmlns:wpc="http://schemas.microsoft.com/office/word/2010/wordprocessingCanvas" xmlns:cx="http://schemas.microsoft.com/office/drawing/2014/chartex" xmlns:cx1="http://schemas.microsoft.com/office/drawing/2015/9/8/chartex" xmlns:cx2="http://schemas.microsoft.com/office/drawing/2015/10/21/chartex" xmlns:cx3="http://schemas.microsoft.com/office/drawing/2016/5/9/chartex" xmlns:cx4="http://schemas.microsoft.com/office/drawing/2016/5/10/chartex" xmlns:cx5="http://schemas.microsoft.com/office/drawing/2016/5/11/chartex" xmlns:cx6="http://schemas.microsoft.com/office/drawing/2016/5/12/chartex" xmlns:cx7="http://schemas.microsoft.com/office/drawing/2016/5/13/chartex" xmlns:cx8="http://schemas.microsoft.com/office/drawing/2016/5/14/chartex" xmlns:mc="http://schemas.openxmlformats.org/markup-compatibility/2006" xmlns:aink="http://schemas.microsoft.com/office/drawing/2016/ink" xmlns:am3d="http://schemas.microsoft.com/office/drawing/2017/model3d" xmlns:o="urn:schemas-microsoft-com:office:office" xmlns:oel="http://schemas.microsoft.com/office/2019/extlst" xmlns:r="http://schemas.openxmlformats.org/officeDocument/2006/relationships" xmlns:m="http://schemas.openxmlformats.org/officeDocument/2006/math" xmlns:v="urn:schemas-microsoft-com:vml" xmlns:wp14="http://schemas.microsoft.com/office/word/2010/wordprocessingDrawing" xmlns:wp="http://schemas.openxmlformats.org/drawingml/2006/wordprocessingDrawing" xmlns:w10="urn:schemas-microsoft-com:office:word" xmlns:w="http://schemas.openxmlformats.org/wordprocessingml/2006/main" xmlns:w14="http://schemas.microsoft.com/office/word/2010/wordml" xmlns:w15="http://schemas.microsoft.com/office/word/2012/wordml" xmlns:w16cex="http://schemas.microsoft.com/office/word/2018/wordml/cex" xmlns:w16cid="http://schemas.microsoft.com/office/word/2016/wordml/cid" xmlns:w16="http://schemas.microsoft.com/office/word/2018/wordml" xmlns:w16sdtdh="http://schemas.microsoft.com/office/word/2020/wordml/sdtdatahash" xmlns:w16se="http://schemas.microsoft.com/office/word/2015/wordml/symex" xmlns:wpg="http://schemas.microsoft.com/office/word/2010/wordprocessingGroup" xmlns:wpi="http://schemas.microsoft.com/office/word/2010/wordprocessingInk" xmlns:wne="http://schemas.microsoft.com/office/word/2006/wordml" xmlns:wps="http://schemas.microsoft.com/office/word/2010/wordprocessingShape" mc:Ignorable="w14 w15 w16se w16cid w16 w16cex w16sdtdh wp14">
   <w:body>
     <w:p>
       <w:pPr>
@@ -79,7 +79,6 @@
         <w:tblCellMar>
           <w:top w:w="9" w:type="dxa"/>
           <w:left w:w="108" w:type="dxa"/>
-          <w:bottom w:w="0" w:type="dxa"/>
           <w:right w:w="50" w:type="dxa"/>
         </w:tblCellMar>
         <w:tblLook w:val="04A0" w:firstRow="1" w:lastRow="0" w:firstColumn="1" w:lastColumn="0" w:noHBand="0" w:noVBand="1"/>
@@ -1331,7 +1330,7 @@
                       <w:noProof/>
                     </w:rPr>
                     <w:drawing>
-                      <wp:inline distT="0" distB="0" distL="0" distR="0" wp14:anchorId="6C8D6D8B" wp14:editId="08B05AAC">
+                      <wp:inline distT="0" distB="0" distL="0" distR="0" wp14:anchorId="2F654FB5" wp14:editId="5CAF9211">
                         <wp:extent cx="752475" cy="245794"/>
                         <wp:effectExtent l="0" t="0" r="0" b="1905"/>
                         <wp:docPr id="1" name="Picture 1"/>
@@ -1419,7 +1418,7 @@
                       <w:noProof/>
                     </w:rPr>
                     <w:drawing>
-                      <wp:inline distT="0" distB="0" distL="0" distR="0">
+                      <wp:inline distT="0" distB="0" distL="0" distR="0" wp14:anchorId="568382AC" wp14:editId="0E38DAED">
                         <wp:extent cx="685800" cy="349778"/>
                         <wp:effectExtent l="0" t="0" r="0" b="0"/>
                         <wp:docPr id="2" name="Picture 2"/>
@@ -1485,7 +1484,7 @@
                       <w:noProof/>
                     </w:rPr>
                     <w:drawing>
-                      <wp:inline distT="0" distB="0" distL="0" distR="0">
+                      <wp:inline distT="0" distB="0" distL="0" distR="0" wp14:anchorId="363372CA" wp14:editId="6EC78E2A">
                         <wp:extent cx="696716" cy="400050"/>
                         <wp:effectExtent l="0" t="0" r="8255" b="0"/>
                         <wp:docPr id="3" name="Picture 3"/>
@@ -1554,7 +1553,7 @@
                       <w:noProof/>
                     </w:rPr>
                     <w:drawing>
-                      <wp:inline distT="0" distB="0" distL="0" distR="0">
+                      <wp:inline distT="0" distB="0" distL="0" distR="0" wp14:anchorId="78A5D8D7" wp14:editId="0D7CAC6A">
                         <wp:extent cx="834813" cy="419100"/>
                         <wp:effectExtent l="0" t="0" r="3810" b="0"/>
                         <wp:docPr id="7" name="Picture 7"/>
@@ -1625,7 +1624,7 @@
                       <w:noProof/>
                     </w:rPr>
                     <w:drawing>
-                      <wp:inline distT="0" distB="0" distL="0" distR="0">
+                      <wp:inline distT="0" distB="0" distL="0" distR="0" wp14:anchorId="02EF1F2D" wp14:editId="2A8BAB76">
                         <wp:extent cx="796637" cy="381000"/>
                         <wp:effectExtent l="0" t="0" r="3810" b="0"/>
                         <wp:docPr id="6" name="Picture 6"/>
@@ -1975,7 +1974,6 @@
         <w:tblCellMar>
           <w:top w:w="9" w:type="dxa"/>
           <w:left w:w="108" w:type="dxa"/>
-          <w:bottom w:w="0" w:type="dxa"/>
           <w:right w:w="316" w:type="dxa"/>
         </w:tblCellMar>
         <w:tblLook w:val="04A0" w:firstRow="1" w:lastRow="0" w:firstColumn="1" w:lastColumn="0" w:noHBand="0" w:noVBand="1"/>
@@ -2004,10 +2002,7 @@
             </w:pPr>
             <w:r>
               <w:lastRenderedPageBreak/>
-              <w:t xml:space="preserve">2. </w:t>
-            </w:r>
-            <w:r>
-              <w:t xml:space="preserve">Construct the logic circuit below using Lab Logic and detail the functional notation and truth table for a two input </w:t>
+              <w:t xml:space="preserve">2. Construct the logic circuit below using Lab Logic and detail the functional notation and truth table for a two input </w:t>
             </w:r>
             <w:r>
               <w:rPr>
@@ -2057,7 +2052,7 @@
                 <w:noProof/>
               </w:rPr>
               <w:drawing>
-                <wp:inline distT="0" distB="0" distL="0" distR="0">
+                <wp:inline distT="0" distB="0" distL="0" distR="0" wp14:anchorId="4B3D847E" wp14:editId="1210B037">
                   <wp:extent cx="4038600" cy="1656588"/>
                   <wp:effectExtent l="0" t="0" r="0" b="0"/>
                   <wp:docPr id="455" name="Picture 455"/>
@@ -2504,7 +2499,7 @@
                 <w:noProof/>
               </w:rPr>
               <w:drawing>
-                <wp:inline distT="0" distB="0" distL="0" distR="0">
+                <wp:inline distT="0" distB="0" distL="0" distR="0" wp14:anchorId="2544EAAD" wp14:editId="5FEBA744">
                   <wp:extent cx="1907773" cy="1043940"/>
                   <wp:effectExtent l="0" t="0" r="0" b="3810"/>
                   <wp:docPr id="10" name="Picture 10"/>
@@ -2558,7 +2553,7 @@
                 <w:noProof/>
               </w:rPr>
               <w:drawing>
-                <wp:inline distT="0" distB="0" distL="0" distR="0" wp14:anchorId="2C2488E5" wp14:editId="10A47C7B">
+                <wp:inline distT="0" distB="0" distL="0" distR="0" wp14:anchorId="6E7CD349" wp14:editId="45C293D3">
                   <wp:extent cx="1926590" cy="1041814"/>
                   <wp:effectExtent l="0" t="0" r="0" b="6350"/>
                   <wp:docPr id="9" name="Picture 9"/>
@@ -2612,7 +2607,7 @@
                 <w:noProof/>
               </w:rPr>
               <w:drawing>
-                <wp:inline distT="0" distB="0" distL="0" distR="0" wp14:anchorId="52FBB288" wp14:editId="1CFCFC8D">
+                <wp:inline distT="0" distB="0" distL="0" distR="0" wp14:anchorId="54ADECAE" wp14:editId="2F5D9FAF">
                   <wp:extent cx="1913419" cy="1009650"/>
                   <wp:effectExtent l="0" t="0" r="0" b="0"/>
                   <wp:docPr id="8" name="Picture 8"/>
@@ -2694,6 +2689,7 @@
           <w:b/>
           <w:sz w:val="28"/>
         </w:rPr>
+        <w:lastRenderedPageBreak/>
         <w:t xml:space="preserve"> </w:t>
       </w:r>
       <w:r>
@@ -2739,7 +2735,6 @@
         <w:tblCellMar>
           <w:top w:w="7" w:type="dxa"/>
           <w:left w:w="108" w:type="dxa"/>
-          <w:bottom w:w="0" w:type="dxa"/>
           <w:right w:w="118" w:type="dxa"/>
         </w:tblCellMar>
         <w:tblLook w:val="04A0" w:firstRow="1" w:lastRow="0" w:firstColumn="1" w:lastColumn="0" w:noHBand="0" w:noVBand="1"/>
@@ -2763,7 +2758,6 @@
           </w:tcPr>
           <w:p>
             <w:pPr>
-              <w:spacing w:line="240" w:lineRule="auto"/>
               <w:ind w:left="720" w:hanging="360"/>
               <w:jc w:val="both"/>
             </w:pPr>
@@ -2836,10 +2830,7 @@
               <w:t>NOTE:</w:t>
             </w:r>
             <w:r>
-              <w:t xml:space="preserve"> solution must be demonstrated to Lecturer prior to leaving labor</w:t>
-            </w:r>
-            <w:r>
-              <w:t xml:space="preserve">atory </w:t>
+              <w:t xml:space="preserve"> solution must be demonstrated to Lecturer prior to leaving laboratory </w:t>
             </w:r>
           </w:p>
           <w:p>
@@ -2881,7 +2872,7 @@
                 <w:noProof/>
               </w:rPr>
               <w:drawing>
-                <wp:inline distT="0" distB="0" distL="0" distR="0">
+                <wp:inline distT="0" distB="0" distL="0" distR="0" wp14:anchorId="35C3D990" wp14:editId="357E2CC0">
                   <wp:extent cx="2677473" cy="1123950"/>
                   <wp:effectExtent l="0" t="0" r="8890" b="0"/>
                   <wp:docPr id="12" name="Picture 12"/>
@@ -2922,8 +2913,6 @@
                 </wp:inline>
               </w:drawing>
             </w:r>
-            <w:bookmarkStart w:id="0" w:name="_GoBack"/>
-            <w:bookmarkEnd w:id="0"/>
           </w:p>
           <w:p>
             <w:pPr>
@@ -2934,7 +2923,58 @@
                 <w:noProof/>
               </w:rPr>
               <w:drawing>
-                <wp:inline distT="0" distB="0" distL="0" distR="0">
+                <wp:inline distT="0" distB="0" distL="0" distR="0" wp14:anchorId="5A3941A7" wp14:editId="61987B2F">
+                  <wp:extent cx="2695575" cy="1218399"/>
+                  <wp:effectExtent l="0" t="0" r="0" b="1270"/>
+                  <wp:docPr id="14" name="Picture 14"/>
+                  <wp:cNvGraphicFramePr>
+                    <a:graphicFrameLocks xmlns:a="http://schemas.openxmlformats.org/drawingml/2006/main" noChangeAspect="1"/>
+                  </wp:cNvGraphicFramePr>
+                  <a:graphic xmlns:a="http://schemas.openxmlformats.org/drawingml/2006/main">
+                    <a:graphicData uri="http://schemas.openxmlformats.org/drawingml/2006/picture">
+                      <pic:pic xmlns:pic="http://schemas.openxmlformats.org/drawingml/2006/picture">
+                        <pic:nvPicPr>
+                          <pic:cNvPr id="14" name="oneOn.PNG"/>
+                          <pic:cNvPicPr/>
+                        </pic:nvPicPr>
+                        <pic:blipFill>
+                          <a:blip r:embed="rId19">
+                            <a:extLst>
+                              <a:ext uri="{28A0092B-C50C-407E-A947-70E740481C1C}">
+                                <a14:useLocalDpi xmlns:a14="http://schemas.microsoft.com/office/drawing/2010/main" val="0"/>
+                              </a:ext>
+                            </a:extLst>
+                          </a:blip>
+                          <a:stretch>
+                            <a:fillRect/>
+                          </a:stretch>
+                        </pic:blipFill>
+                        <pic:spPr>
+                          <a:xfrm>
+                            <a:off x="0" y="0"/>
+                            <a:ext cx="2715813" cy="1227547"/>
+                          </a:xfrm>
+                          <a:prstGeom prst="rect">
+                            <a:avLst/>
+                          </a:prstGeom>
+                        </pic:spPr>
+                      </pic:pic>
+                    </a:graphicData>
+                  </a:graphic>
+                </wp:inline>
+              </w:drawing>
+            </w:r>
+          </w:p>
+          <w:p>
+            <w:pPr>
+              <w:ind w:left="0" w:firstLine="0"/>
+            </w:pPr>
+            <w:r>
+              <w:rPr>
+                <w:noProof/>
+              </w:rPr>
+              <w:drawing>
+                <wp:inline distT="0" distB="0" distL="0" distR="0" wp14:anchorId="5343D394" wp14:editId="6C18AB75">
                   <wp:extent cx="2705100" cy="1078652"/>
                   <wp:effectExtent l="0" t="0" r="0" b="7620"/>
                   <wp:docPr id="13" name="Picture 13"/>
@@ -2949,7 +2989,7 @@
                           <pic:cNvPicPr/>
                         </pic:nvPicPr>
                         <pic:blipFill>
-                          <a:blip r:embed="rId19">
+                          <a:blip r:embed="rId20">
                             <a:extLst>
                               <a:ext uri="{28A0092B-C50C-407E-A947-70E740481C1C}">
                                 <a14:useLocalDpi xmlns:a14="http://schemas.microsoft.com/office/drawing/2010/main" val="0"/>
@@ -2981,57 +3021,6 @@
               <w:ind w:left="0" w:firstLine="0"/>
             </w:pPr>
             <w:r>
-              <w:rPr>
-                <w:noProof/>
-              </w:rPr>
-              <w:drawing>
-                <wp:inline distT="0" distB="0" distL="0" distR="0">
-                  <wp:extent cx="2695575" cy="1218399"/>
-                  <wp:effectExtent l="0" t="0" r="0" b="1270"/>
-                  <wp:docPr id="14" name="Picture 14"/>
-                  <wp:cNvGraphicFramePr>
-                    <a:graphicFrameLocks xmlns:a="http://schemas.openxmlformats.org/drawingml/2006/main" noChangeAspect="1"/>
-                  </wp:cNvGraphicFramePr>
-                  <a:graphic xmlns:a="http://schemas.openxmlformats.org/drawingml/2006/main">
-                    <a:graphicData uri="http://schemas.openxmlformats.org/drawingml/2006/picture">
-                      <pic:pic xmlns:pic="http://schemas.openxmlformats.org/drawingml/2006/picture">
-                        <pic:nvPicPr>
-                          <pic:cNvPr id="14" name="oneOn.PNG"/>
-                          <pic:cNvPicPr/>
-                        </pic:nvPicPr>
-                        <pic:blipFill>
-                          <a:blip r:embed="rId20">
-                            <a:extLst>
-                              <a:ext uri="{28A0092B-C50C-407E-A947-70E740481C1C}">
-                                <a14:useLocalDpi xmlns:a14="http://schemas.microsoft.com/office/drawing/2010/main" val="0"/>
-                              </a:ext>
-                            </a:extLst>
-                          </a:blip>
-                          <a:stretch>
-                            <a:fillRect/>
-                          </a:stretch>
-                        </pic:blipFill>
-                        <pic:spPr>
-                          <a:xfrm>
-                            <a:off x="0" y="0"/>
-                            <a:ext cx="2715813" cy="1227547"/>
-                          </a:xfrm>
-                          <a:prstGeom prst="rect">
-                            <a:avLst/>
-                          </a:prstGeom>
-                        </pic:spPr>
-                      </pic:pic>
-                    </a:graphicData>
-                  </a:graphic>
-                </wp:inline>
-              </w:drawing>
-            </w:r>
-          </w:p>
-          <w:p>
-            <w:pPr>
-              <w:ind w:left="0" w:firstLine="0"/>
-            </w:pPr>
-            <w:r>
               <w:t xml:space="preserve"> </w:t>
             </w:r>
           </w:p>
@@ -3119,146 +3108,6 @@
             <w:pPr>
               <w:ind w:left="0" w:firstLine="0"/>
             </w:pPr>
-            <w:r>
-              <w:t xml:space="preserve"> </w:t>
-            </w:r>
-          </w:p>
-          <w:p>
-            <w:pPr>
-              <w:ind w:left="0" w:firstLine="0"/>
-            </w:pPr>
-            <w:r>
-              <w:t xml:space="preserve"> </w:t>
-            </w:r>
-          </w:p>
-          <w:p>
-            <w:pPr>
-              <w:ind w:left="0" w:firstLine="0"/>
-            </w:pPr>
-            <w:r>
-              <w:t xml:space="preserve"> </w:t>
-            </w:r>
-          </w:p>
-          <w:p>
-            <w:pPr>
-              <w:ind w:left="0" w:firstLine="0"/>
-            </w:pPr>
-            <w:r>
-              <w:t xml:space="preserve"> </w:t>
-            </w:r>
-          </w:p>
-          <w:p>
-            <w:pPr>
-              <w:ind w:left="0" w:firstLine="0"/>
-            </w:pPr>
-            <w:r>
-              <w:t xml:space="preserve"> </w:t>
-            </w:r>
-          </w:p>
-          <w:p>
-            <w:pPr>
-              <w:ind w:left="0" w:firstLine="0"/>
-            </w:pPr>
-            <w:r>
-              <w:lastRenderedPageBreak/>
-              <w:t xml:space="preserve"> </w:t>
-            </w:r>
-          </w:p>
-          <w:p>
-            <w:pPr>
-              <w:ind w:left="0" w:firstLine="0"/>
-            </w:pPr>
-            <w:r>
-              <w:t xml:space="preserve"> </w:t>
-            </w:r>
-          </w:p>
-          <w:p>
-            <w:pPr>
-              <w:ind w:left="0" w:firstLine="0"/>
-            </w:pPr>
-            <w:r>
-              <w:t xml:space="preserve"> </w:t>
-            </w:r>
-          </w:p>
-          <w:p>
-            <w:pPr>
-              <w:ind w:left="0" w:firstLine="0"/>
-            </w:pPr>
-            <w:r>
-              <w:t xml:space="preserve"> </w:t>
-            </w:r>
-          </w:p>
-          <w:p>
-            <w:pPr>
-              <w:ind w:left="0" w:firstLine="0"/>
-            </w:pPr>
-            <w:r>
-              <w:t xml:space="preserve"> </w:t>
-            </w:r>
-          </w:p>
-          <w:p>
-            <w:pPr>
-              <w:ind w:left="0" w:firstLine="0"/>
-            </w:pPr>
-            <w:r>
-              <w:t xml:space="preserve"> </w:t>
-            </w:r>
-          </w:p>
-          <w:p>
-            <w:pPr>
-              <w:ind w:left="0" w:firstLine="0"/>
-            </w:pPr>
-            <w:r>
-              <w:t xml:space="preserve"> </w:t>
-            </w:r>
-          </w:p>
-          <w:p>
-            <w:pPr>
-              <w:ind w:left="0" w:firstLine="0"/>
-            </w:pPr>
-            <w:r>
-              <w:t xml:space="preserve"> </w:t>
-            </w:r>
-          </w:p>
-          <w:p>
-            <w:pPr>
-              <w:ind w:left="0" w:firstLine="0"/>
-            </w:pPr>
-            <w:r>
-              <w:t xml:space="preserve"> </w:t>
-            </w:r>
-          </w:p>
-          <w:p>
-            <w:pPr>
-              <w:ind w:left="0" w:firstLine="0"/>
-            </w:pPr>
-            <w:r>
-              <w:t xml:space="preserve"> </w:t>
-            </w:r>
-          </w:p>
-          <w:p>
-            <w:pPr>
-              <w:ind w:left="0" w:firstLine="0"/>
-            </w:pPr>
-            <w:r>
-              <w:t xml:space="preserve"> </w:t>
-            </w:r>
-          </w:p>
-          <w:p>
-            <w:pPr>
-              <w:ind w:left="0" w:firstLine="0"/>
-            </w:pPr>
-            <w:r>
-              <w:t xml:space="preserve"> </w:t>
-            </w:r>
-          </w:p>
-          <w:p>
-            <w:pPr>
-              <w:ind w:left="0" w:firstLine="0"/>
-            </w:pPr>
-            <w:r>
-              <w:t xml:space="preserve"> </w:t>
-            </w:r>
           </w:p>
           <w:p>
             <w:pPr>
@@ -3275,7 +3124,6 @@
               <w:tblInd w:w="5" w:type="dxa"/>
               <w:tblCellMar>
                 <w:top w:w="9" w:type="dxa"/>
-                <w:left w:w="0" w:type="dxa"/>
                 <w:bottom w:w="3" w:type="dxa"/>
                 <w:right w:w="115" w:type="dxa"/>
               </w:tblCellMar>
@@ -3415,7 +3263,6 @@
         <w:ind w:left="0" w:firstLine="0"/>
       </w:pPr>
       <w:r>
-        <w:lastRenderedPageBreak/>
         <w:t xml:space="preserve"> </w:t>
       </w:r>
       <w:r>
@@ -3431,7 +3278,6 @@
         <w:tblCellMar>
           <w:top w:w="9" w:type="dxa"/>
           <w:left w:w="108" w:type="dxa"/>
-          <w:bottom w:w="0" w:type="dxa"/>
           <w:right w:w="115" w:type="dxa"/>
         </w:tblCellMar>
         <w:tblLook w:val="04A0" w:firstRow="1" w:lastRow="0" w:firstColumn="1" w:lastColumn="0" w:noHBand="0" w:noVBand="1"/>
@@ -3455,15 +3301,11 @@
           </w:tcPr>
           <w:p>
             <w:pPr>
-              <w:spacing w:line="240" w:lineRule="auto"/>
               <w:ind w:left="720" w:hanging="360"/>
             </w:pPr>
             <w:r>
               <w:lastRenderedPageBreak/>
-              <w:t xml:space="preserve">2. Prove using Lab Software and a truth table that the circuit below is a XOR Gate. Place an LED on the </w:t>
-            </w:r>
-            <w:r>
-              <w:t xml:space="preserve">output of the constructed circuit. </w:t>
+              <w:t xml:space="preserve">2. Prove using Lab Software and a truth table that the circuit below is a XOR Gate. Place an LED on the output of the constructed circuit. </w:t>
             </w:r>
           </w:p>
           <w:p>
@@ -3484,7 +3326,7 @@
                 <w:noProof/>
               </w:rPr>
               <w:drawing>
-                <wp:inline distT="0" distB="0" distL="0" distR="0">
+                <wp:inline distT="0" distB="0" distL="0" distR="0" wp14:anchorId="18A29F16" wp14:editId="31BDD8F3">
                   <wp:extent cx="3886200" cy="1956816"/>
                   <wp:effectExtent l="0" t="0" r="0" b="0"/>
                   <wp:docPr id="833" name="Picture 833"/>
@@ -3555,11 +3397,10 @@
             <w:tblPr>
               <w:tblStyle w:val="TableGrid"/>
               <w:tblW w:w="2816" w:type="dxa"/>
-              <w:tblInd w:w="3053" w:type="dxa"/>
+              <w:tblInd w:w="3037" w:type="dxa"/>
               <w:tblCellMar>
                 <w:top w:w="7" w:type="dxa"/>
                 <w:left w:w="156" w:type="dxa"/>
-                <w:bottom w:w="0" w:type="dxa"/>
                 <w:right w:w="115" w:type="dxa"/>
               </w:tblCellMar>
               <w:tblLook w:val="04A0" w:firstRow="1" w:lastRow="0" w:firstColumn="1" w:lastColumn="0" w:noHBand="0" w:noVBand="1"/>
@@ -3575,7 +3416,7 @@
               </w:trPr>
               <w:tc>
                 <w:tcPr>
-                  <w:tcW w:w="1560" w:type="dxa"/>
+                  <w:tcW w:w="1561" w:type="dxa"/>
                   <w:gridSpan w:val="2"/>
                   <w:tcBorders>
                     <w:top w:val="single" w:sz="4" w:space="0" w:color="000000"/>
@@ -3755,6 +3596,9 @@
                     <w:jc w:val="center"/>
                   </w:pPr>
                   <w:r>
+                    <w:t>0</w:t>
+                  </w:r>
+                  <w:r>
                     <w:t xml:space="preserve"> </w:t>
                   </w:r>
                 </w:p>
@@ -3826,6 +3670,9 @@
                     <w:jc w:val="center"/>
                   </w:pPr>
                   <w:r>
+                    <w:t>1</w:t>
+                  </w:r>
+                  <w:r>
                     <w:t xml:space="preserve"> </w:t>
                   </w:r>
                 </w:p>
@@ -3897,6 +3744,9 @@
                     <w:jc w:val="center"/>
                   </w:pPr>
                   <w:r>
+                    <w:t>1</w:t>
+                  </w:r>
+                  <w:r>
                     <w:t xml:space="preserve"> </w:t>
                   </w:r>
                 </w:p>
@@ -3968,6 +3818,9 @@
                     <w:jc w:val="center"/>
                   </w:pPr>
                   <w:r>
+                    <w:t>0</w:t>
+                  </w:r>
+                  <w:r>
                     <w:t xml:space="preserve"> </w:t>
                   </w:r>
                 </w:p>
@@ -3981,15 +3834,369 @@
             <w:r>
               <w:t xml:space="preserve"> </w:t>
             </w:r>
+          </w:p>
+          <w:p>
+            <w:pPr>
+              <w:ind w:left="720" w:firstLine="0"/>
+            </w:pPr>
+            <w:r>
+              <w:t xml:space="preserve"> </w:t>
+            </w:r>
+          </w:p>
+          <w:p>
+            <w:pPr>
+              <w:ind w:left="0" w:firstLine="0"/>
+            </w:pPr>
+            <w:r>
+              <w:t xml:space="preserve"> </w:t>
+            </w:r>
+            <w:proofErr w:type="gramStart"/>
+            <w:r>
+              <w:t>A{</w:t>
+            </w:r>
+            <w:proofErr w:type="gramEnd"/>
+            <w:r>
+              <w:t>0}   B{0}  XOR{0}</w:t>
+            </w:r>
+          </w:p>
+          <w:p>
+            <w:pPr>
+              <w:ind w:left="0" w:firstLine="0"/>
+            </w:pPr>
+            <w:r>
+              <w:rPr>
+                <w:noProof/>
+              </w:rPr>
+              <w:drawing>
+                <wp:inline distT="0" distB="0" distL="0" distR="0" wp14:anchorId="3F826D2C" wp14:editId="45EC296B">
+                  <wp:extent cx="3333750" cy="1172664"/>
+                  <wp:effectExtent l="0" t="0" r="0" b="8890"/>
+                  <wp:docPr id="4" name="Picture 4" descr="Diagram&#10;&#10;Description automatically generated with medium confidence"/>
+                  <wp:cNvGraphicFramePr>
+                    <a:graphicFrameLocks xmlns:a="http://schemas.openxmlformats.org/drawingml/2006/main" noChangeAspect="1"/>
+                  </wp:cNvGraphicFramePr>
+                  <a:graphic xmlns:a="http://schemas.openxmlformats.org/drawingml/2006/main">
+                    <a:graphicData uri="http://schemas.openxmlformats.org/drawingml/2006/picture">
+                      <pic:pic xmlns:pic="http://schemas.openxmlformats.org/drawingml/2006/picture">
+                        <pic:nvPicPr>
+                          <pic:cNvPr id="4" name="Picture 4" descr="Diagram&#10;&#10;Description automatically generated with medium confidence"/>
+                          <pic:cNvPicPr/>
+                        </pic:nvPicPr>
+                        <pic:blipFill>
+                          <a:blip r:embed="rId22" cstate="print">
+                            <a:extLst>
+                              <a:ext uri="{28A0092B-C50C-407E-A947-70E740481C1C}">
+                                <a14:useLocalDpi xmlns:a14="http://schemas.microsoft.com/office/drawing/2010/main" val="0"/>
+                              </a:ext>
+                            </a:extLst>
+                          </a:blip>
+                          <a:stretch>
+                            <a:fillRect/>
+                          </a:stretch>
+                        </pic:blipFill>
+                        <pic:spPr>
+                          <a:xfrm>
+                            <a:off x="0" y="0"/>
+                            <a:ext cx="3351957" cy="1179068"/>
+                          </a:xfrm>
+                          <a:prstGeom prst="rect">
+                            <a:avLst/>
+                          </a:prstGeom>
+                        </pic:spPr>
+                      </pic:pic>
+                    </a:graphicData>
+                  </a:graphic>
+                </wp:inline>
+              </w:drawing>
+            </w:r>
+          </w:p>
+          <w:p>
+            <w:pPr>
+              <w:ind w:left="0" w:firstLine="0"/>
+            </w:pPr>
+          </w:p>
+          <w:p>
+            <w:pPr>
+              <w:ind w:left="0" w:firstLine="0"/>
+            </w:pPr>
+            <w:proofErr w:type="gramStart"/>
+            <w:r>
+              <w:t>A{</w:t>
+            </w:r>
+            <w:proofErr w:type="gramEnd"/>
+            <w:r>
+              <w:t>0}   B{1}  XOR{1}</w:t>
+            </w:r>
+          </w:p>
+          <w:p>
+            <w:pPr>
+              <w:ind w:left="0" w:firstLine="0"/>
+            </w:pPr>
+            <w:r>
+              <w:rPr>
+                <w:noProof/>
+              </w:rPr>
+              <w:drawing>
+                <wp:inline distT="0" distB="0" distL="0" distR="0" wp14:anchorId="6E1592B0" wp14:editId="5890B9B6">
+                  <wp:extent cx="3314700" cy="1159435"/>
+                  <wp:effectExtent l="0" t="0" r="0" b="3175"/>
+                  <wp:docPr id="5" name="Picture 5" descr="Diagram&#10;&#10;Description automatically generated with medium confidence"/>
+                  <wp:cNvGraphicFramePr>
+                    <a:graphicFrameLocks xmlns:a="http://schemas.openxmlformats.org/drawingml/2006/main" noChangeAspect="1"/>
+                  </wp:cNvGraphicFramePr>
+                  <a:graphic xmlns:a="http://schemas.openxmlformats.org/drawingml/2006/main">
+                    <a:graphicData uri="http://schemas.openxmlformats.org/drawingml/2006/picture">
+                      <pic:pic xmlns:pic="http://schemas.openxmlformats.org/drawingml/2006/picture">
+                        <pic:nvPicPr>
+                          <pic:cNvPr id="5" name="Picture 5" descr="Diagram&#10;&#10;Description automatically generated with medium confidence"/>
+                          <pic:cNvPicPr/>
+                        </pic:nvPicPr>
+                        <pic:blipFill>
+                          <a:blip r:embed="rId23" cstate="print">
+                            <a:extLst>
+                              <a:ext uri="{28A0092B-C50C-407E-A947-70E740481C1C}">
+                                <a14:useLocalDpi xmlns:a14="http://schemas.microsoft.com/office/drawing/2010/main" val="0"/>
+                              </a:ext>
+                            </a:extLst>
+                          </a:blip>
+                          <a:stretch>
+                            <a:fillRect/>
+                          </a:stretch>
+                        </pic:blipFill>
+                        <pic:spPr>
+                          <a:xfrm>
+                            <a:off x="0" y="0"/>
+                            <a:ext cx="3338369" cy="1167714"/>
+                          </a:xfrm>
+                          <a:prstGeom prst="rect">
+                            <a:avLst/>
+                          </a:prstGeom>
+                        </pic:spPr>
+                      </pic:pic>
+                    </a:graphicData>
+                  </a:graphic>
+                </wp:inline>
+              </w:drawing>
+            </w:r>
+          </w:p>
+          <w:p>
+            <w:pPr>
+              <w:ind w:left="0" w:firstLine="0"/>
+            </w:pPr>
+          </w:p>
+          <w:p>
+            <w:pPr>
+              <w:ind w:left="0" w:firstLine="0"/>
+            </w:pPr>
+          </w:p>
+          <w:p>
+            <w:pPr>
+              <w:ind w:left="0" w:firstLine="0"/>
+            </w:pPr>
+          </w:p>
+          <w:p>
+            <w:pPr>
+              <w:ind w:left="0" w:firstLine="0"/>
+            </w:pPr>
+          </w:p>
+          <w:p>
+            <w:pPr>
+              <w:ind w:left="0" w:firstLine="0"/>
+            </w:pPr>
+          </w:p>
+          <w:p>
+            <w:pPr>
+              <w:ind w:left="0" w:firstLine="0"/>
+            </w:pPr>
+            <w:proofErr w:type="gramStart"/>
+            <w:r>
+              <w:lastRenderedPageBreak/>
+              <w:t>A{</w:t>
+            </w:r>
+            <w:proofErr w:type="gramEnd"/>
+            <w:r>
+              <w:t>1}   B{0}    XOR{1}</w:t>
+            </w:r>
+          </w:p>
+          <w:p>
+            <w:pPr>
+              <w:ind w:left="0" w:firstLine="0"/>
+            </w:pPr>
+            <w:r>
+              <w:rPr>
+                <w:noProof/>
+              </w:rPr>
+              <w:drawing>
+                <wp:inline distT="0" distB="0" distL="0" distR="0" wp14:anchorId="643895BC" wp14:editId="280DC0A8">
+                  <wp:extent cx="3400425" cy="1184692"/>
+                  <wp:effectExtent l="0" t="0" r="0" b="0"/>
+                  <wp:docPr id="11" name="Picture 11" descr="A picture containing diagram&#10;&#10;Description automatically generated"/>
+                  <wp:cNvGraphicFramePr>
+                    <a:graphicFrameLocks xmlns:a="http://schemas.openxmlformats.org/drawingml/2006/main" noChangeAspect="1"/>
+                  </wp:cNvGraphicFramePr>
+                  <a:graphic xmlns:a="http://schemas.openxmlformats.org/drawingml/2006/main">
+                    <a:graphicData uri="http://schemas.openxmlformats.org/drawingml/2006/picture">
+                      <pic:pic xmlns:pic="http://schemas.openxmlformats.org/drawingml/2006/picture">
+                        <pic:nvPicPr>
+                          <pic:cNvPr id="11" name="Picture 11" descr="A picture containing diagram&#10;&#10;Description automatically generated"/>
+                          <pic:cNvPicPr/>
+                        </pic:nvPicPr>
+                        <pic:blipFill>
+                          <a:blip r:embed="rId24" cstate="print">
+                            <a:extLst>
+                              <a:ext uri="{28A0092B-C50C-407E-A947-70E740481C1C}">
+                                <a14:useLocalDpi xmlns:a14="http://schemas.microsoft.com/office/drawing/2010/main" val="0"/>
+                              </a:ext>
+                            </a:extLst>
+                          </a:blip>
+                          <a:stretch>
+                            <a:fillRect/>
+                          </a:stretch>
+                        </pic:blipFill>
+                        <pic:spPr>
+                          <a:xfrm>
+                            <a:off x="0" y="0"/>
+                            <a:ext cx="3430114" cy="1195036"/>
+                          </a:xfrm>
+                          <a:prstGeom prst="rect">
+                            <a:avLst/>
+                          </a:prstGeom>
+                        </pic:spPr>
+                      </pic:pic>
+                    </a:graphicData>
+                  </a:graphic>
+                </wp:inline>
+              </w:drawing>
+            </w:r>
+          </w:p>
+          <w:p>
+            <w:pPr>
+              <w:ind w:left="0" w:firstLine="0"/>
+            </w:pPr>
+          </w:p>
+          <w:p>
+            <w:pPr>
+              <w:ind w:left="0" w:firstLine="0"/>
+            </w:pPr>
+            <w:proofErr w:type="gramStart"/>
+            <w:r>
+              <w:t>A{</w:t>
+            </w:r>
+            <w:proofErr w:type="gramEnd"/>
+            <w:r>
+              <w:t>1}   B{1}   XOR{0}</w:t>
+            </w:r>
+          </w:p>
+          <w:p>
+            <w:pPr>
+              <w:ind w:left="0" w:firstLine="0"/>
+            </w:pPr>
+            <w:r>
+              <w:rPr>
+                <w:noProof/>
+              </w:rPr>
+              <w:drawing>
+                <wp:inline distT="0" distB="0" distL="0" distR="0" wp14:anchorId="41C01A21" wp14:editId="1BA4B045">
+                  <wp:extent cx="3390900" cy="1174302"/>
+                  <wp:effectExtent l="0" t="0" r="0" b="6985"/>
+                  <wp:docPr id="15" name="Picture 15" descr="Diagram&#10;&#10;Description automatically generated"/>
+                  <wp:cNvGraphicFramePr>
+                    <a:graphicFrameLocks xmlns:a="http://schemas.openxmlformats.org/drawingml/2006/main" noChangeAspect="1"/>
+                  </wp:cNvGraphicFramePr>
+                  <a:graphic xmlns:a="http://schemas.openxmlformats.org/drawingml/2006/main">
+                    <a:graphicData uri="http://schemas.openxmlformats.org/drawingml/2006/picture">
+                      <pic:pic xmlns:pic="http://schemas.openxmlformats.org/drawingml/2006/picture">
+                        <pic:nvPicPr>
+                          <pic:cNvPr id="15" name="Picture 15" descr="Diagram&#10;&#10;Description automatically generated"/>
+                          <pic:cNvPicPr/>
+                        </pic:nvPicPr>
+                        <pic:blipFill>
+                          <a:blip r:embed="rId25" cstate="print">
+                            <a:extLst>
+                              <a:ext uri="{28A0092B-C50C-407E-A947-70E740481C1C}">
+                                <a14:useLocalDpi xmlns:a14="http://schemas.microsoft.com/office/drawing/2010/main" val="0"/>
+                              </a:ext>
+                            </a:extLst>
+                          </a:blip>
+                          <a:stretch>
+                            <a:fillRect/>
+                          </a:stretch>
+                        </pic:blipFill>
+                        <pic:spPr>
+                          <a:xfrm>
+                            <a:off x="0" y="0"/>
+                            <a:ext cx="3404595" cy="1179045"/>
+                          </a:xfrm>
+                          <a:prstGeom prst="rect">
+                            <a:avLst/>
+                          </a:prstGeom>
+                        </pic:spPr>
+                      </pic:pic>
+                    </a:graphicData>
+                  </a:graphic>
+                </wp:inline>
+              </w:drawing>
+            </w:r>
+          </w:p>
+          <w:p>
+            <w:pPr>
+              <w:ind w:left="0" w:firstLine="0"/>
+            </w:pPr>
+          </w:p>
+          <w:p>
+            <w:pPr>
+              <w:ind w:left="0" w:firstLine="0"/>
+            </w:pPr>
+          </w:p>
+          <w:p>
+            <w:pPr>
+              <w:ind w:left="0" w:firstLine="0"/>
+            </w:pPr>
+          </w:p>
+          <w:p>
+            <w:pPr>
+              <w:ind w:left="0" w:firstLine="0"/>
+            </w:pPr>
+          </w:p>
+          <w:p>
+            <w:pPr>
+              <w:ind w:left="0" w:firstLine="0"/>
+            </w:pPr>
+          </w:p>
+          <w:p>
+            <w:pPr>
+              <w:ind w:left="0" w:firstLine="0"/>
+            </w:pPr>
+          </w:p>
+          <w:p>
+            <w:pPr>
+              <w:ind w:left="0" w:firstLine="0"/>
+            </w:pPr>
+          </w:p>
+          <w:p>
+            <w:pPr>
+              <w:ind w:left="0" w:firstLine="0"/>
+            </w:pPr>
+          </w:p>
+          <w:p>
+            <w:pPr>
+              <w:ind w:left="0" w:firstLine="0"/>
+            </w:pPr>
+          </w:p>
+          <w:p>
+            <w:pPr>
+              <w:ind w:left="0" w:firstLine="0"/>
+            </w:pPr>
           </w:p>
           <w:tbl>
             <w:tblPr>
               <w:tblStyle w:val="TableGrid"/>
+              <w:tblpPr w:leftFromText="180" w:rightFromText="180" w:vertAnchor="text" w:horzAnchor="margin" w:tblpY="-114"/>
+              <w:tblOverlap w:val="never"/>
               <w:tblW w:w="8906" w:type="dxa"/>
-              <w:tblInd w:w="5" w:type="dxa"/>
+              <w:tblInd w:w="0" w:type="dxa"/>
               <w:tblCellMar>
                 <w:top w:w="11" w:type="dxa"/>
-                <w:left w:w="0" w:type="dxa"/>
                 <w:bottom w:w="5" w:type="dxa"/>
                 <w:right w:w="115" w:type="dxa"/>
               </w:tblCellMar>
@@ -4007,7 +4214,7 @@
               </w:trPr>
               <w:tc>
                 <w:tcPr>
-                  <w:tcW w:w="4453" w:type="dxa"/>
+                  <w:tcW w:w="4454" w:type="dxa"/>
                   <w:tcBorders>
                     <w:top w:val="single" w:sz="4" w:space="0" w:color="000000"/>
                     <w:left w:val="single" w:sz="4" w:space="0" w:color="000000"/>
@@ -4107,19 +4314,108 @@
           </w:tbl>
           <w:p>
             <w:pPr>
-              <w:ind w:left="720" w:firstLine="0"/>
-            </w:pPr>
-            <w:r>
-              <w:t xml:space="preserve"> </w:t>
-            </w:r>
-          </w:p>
-          <w:p>
-            <w:pPr>
-              <w:ind w:left="0" w:firstLine="0"/>
-            </w:pPr>
-            <w:r>
-              <w:t xml:space="preserve"> </w:t>
-            </w:r>
+              <w:ind w:left="0" w:firstLine="0"/>
+            </w:pPr>
+          </w:p>
+          <w:p>
+            <w:pPr>
+              <w:ind w:left="0" w:firstLine="0"/>
+            </w:pPr>
+          </w:p>
+          <w:p>
+            <w:pPr>
+              <w:ind w:left="0" w:firstLine="0"/>
+            </w:pPr>
+          </w:p>
+          <w:p>
+            <w:pPr>
+              <w:ind w:left="0" w:firstLine="0"/>
+            </w:pPr>
+          </w:p>
+          <w:p>
+            <w:pPr>
+              <w:ind w:left="0" w:firstLine="0"/>
+            </w:pPr>
+          </w:p>
+          <w:p>
+            <w:pPr>
+              <w:ind w:left="0" w:firstLine="0"/>
+            </w:pPr>
+          </w:p>
+          <w:p>
+            <w:pPr>
+              <w:ind w:left="0" w:firstLine="0"/>
+            </w:pPr>
+          </w:p>
+          <w:p>
+            <w:pPr>
+              <w:ind w:left="0" w:firstLine="0"/>
+            </w:pPr>
+          </w:p>
+          <w:p>
+            <w:pPr>
+              <w:ind w:left="0" w:firstLine="0"/>
+            </w:pPr>
+          </w:p>
+          <w:p>
+            <w:pPr>
+              <w:ind w:left="0" w:firstLine="0"/>
+            </w:pPr>
+          </w:p>
+          <w:p>
+            <w:pPr>
+              <w:ind w:left="0" w:firstLine="0"/>
+            </w:pPr>
+          </w:p>
+          <w:p>
+            <w:pPr>
+              <w:ind w:left="0" w:firstLine="0"/>
+            </w:pPr>
+          </w:p>
+          <w:p>
+            <w:pPr>
+              <w:ind w:left="0" w:firstLine="0"/>
+            </w:pPr>
+          </w:p>
+          <w:p>
+            <w:pPr>
+              <w:ind w:left="0" w:firstLine="0"/>
+            </w:pPr>
+          </w:p>
+          <w:p>
+            <w:pPr>
+              <w:ind w:left="0" w:firstLine="0"/>
+            </w:pPr>
+          </w:p>
+          <w:p>
+            <w:pPr>
+              <w:ind w:left="0" w:firstLine="0"/>
+            </w:pPr>
+          </w:p>
+          <w:p>
+            <w:pPr>
+              <w:ind w:left="0" w:firstLine="0"/>
+            </w:pPr>
+          </w:p>
+          <w:p>
+            <w:pPr>
+              <w:ind w:left="0" w:firstLine="0"/>
+            </w:pPr>
+          </w:p>
+          <w:p>
+            <w:pPr>
+              <w:ind w:left="0" w:firstLine="0"/>
+            </w:pPr>
+          </w:p>
+          <w:p>
+            <w:pPr>
+              <w:ind w:left="0" w:firstLine="0"/>
+            </w:pPr>
+          </w:p>
+          <w:p>
+            <w:pPr>
+              <w:ind w:left="0" w:firstLine="0"/>
+            </w:pPr>
           </w:p>
         </w:tc>
       </w:tr>
@@ -4142,6 +4438,7 @@
               <w:ind w:left="360" w:firstLine="0"/>
             </w:pPr>
             <w:r>
+              <w:lastRenderedPageBreak/>
               <w:t xml:space="preserve">3. Prove </w:t>
             </w:r>
             <w:proofErr w:type="spellStart"/>
@@ -4211,6 +4508,191 @@
               <w:t xml:space="preserve"> </w:t>
             </w:r>
           </w:p>
+          <w:p>
+            <w:pPr>
+              <w:ind w:left="0" w:firstLine="0"/>
+            </w:pPr>
+          </w:p>
+          <w:p>
+            <w:pPr>
+              <w:ind w:left="0" w:firstLine="0"/>
+            </w:pPr>
+          </w:p>
+          <w:p>
+            <w:pPr>
+              <w:ind w:left="0" w:firstLine="0"/>
+            </w:pPr>
+          </w:p>
+          <w:p>
+            <w:pPr>
+              <w:ind w:left="0" w:firstLine="0"/>
+            </w:pPr>
+          </w:p>
+          <w:p>
+            <w:pPr>
+              <w:ind w:left="0" w:firstLine="0"/>
+            </w:pPr>
+          </w:p>
+          <w:p>
+            <w:pPr>
+              <w:ind w:left="0" w:firstLine="0"/>
+            </w:pPr>
+          </w:p>
+          <w:p>
+            <w:pPr>
+              <w:ind w:left="0" w:firstLine="0"/>
+            </w:pPr>
+          </w:p>
+          <w:p>
+            <w:pPr>
+              <w:ind w:left="0" w:firstLine="0"/>
+            </w:pPr>
+          </w:p>
+          <w:p>
+            <w:pPr>
+              <w:ind w:left="0" w:firstLine="0"/>
+            </w:pPr>
+          </w:p>
+          <w:p>
+            <w:pPr>
+              <w:ind w:left="0" w:firstLine="0"/>
+            </w:pPr>
+          </w:p>
+          <w:p>
+            <w:pPr>
+              <w:ind w:left="0" w:firstLine="0"/>
+            </w:pPr>
+          </w:p>
+          <w:p>
+            <w:pPr>
+              <w:ind w:left="0" w:firstLine="0"/>
+            </w:pPr>
+          </w:p>
+          <w:p>
+            <w:pPr>
+              <w:ind w:left="0" w:firstLine="0"/>
+            </w:pPr>
+          </w:p>
+          <w:p>
+            <w:pPr>
+              <w:ind w:left="0" w:firstLine="0"/>
+            </w:pPr>
+          </w:p>
+          <w:p>
+            <w:pPr>
+              <w:ind w:left="0" w:firstLine="0"/>
+            </w:pPr>
+          </w:p>
+          <w:p>
+            <w:pPr>
+              <w:ind w:left="0" w:firstLine="0"/>
+            </w:pPr>
+          </w:p>
+          <w:p>
+            <w:pPr>
+              <w:ind w:left="0" w:firstLine="0"/>
+            </w:pPr>
+          </w:p>
+          <w:p>
+            <w:pPr>
+              <w:ind w:left="0" w:firstLine="0"/>
+            </w:pPr>
+          </w:p>
+          <w:p>
+            <w:pPr>
+              <w:ind w:left="0" w:firstLine="0"/>
+            </w:pPr>
+          </w:p>
+          <w:p>
+            <w:pPr>
+              <w:ind w:left="0" w:firstLine="0"/>
+            </w:pPr>
+          </w:p>
+          <w:p>
+            <w:pPr>
+              <w:ind w:left="0" w:firstLine="0"/>
+            </w:pPr>
+          </w:p>
+          <w:p>
+            <w:pPr>
+              <w:ind w:left="0" w:firstLine="0"/>
+            </w:pPr>
+          </w:p>
+          <w:p>
+            <w:pPr>
+              <w:ind w:left="0" w:firstLine="0"/>
+            </w:pPr>
+          </w:p>
+          <w:p>
+            <w:pPr>
+              <w:ind w:left="0" w:firstLine="0"/>
+            </w:pPr>
+          </w:p>
+          <w:p>
+            <w:pPr>
+              <w:ind w:left="0" w:firstLine="0"/>
+            </w:pPr>
+          </w:p>
+          <w:p>
+            <w:pPr>
+              <w:ind w:left="0" w:firstLine="0"/>
+            </w:pPr>
+          </w:p>
+          <w:p>
+            <w:pPr>
+              <w:ind w:left="0" w:firstLine="0"/>
+            </w:pPr>
+          </w:p>
+          <w:p>
+            <w:pPr>
+              <w:ind w:left="0" w:firstLine="0"/>
+            </w:pPr>
+          </w:p>
+          <w:p>
+            <w:pPr>
+              <w:ind w:left="0" w:firstLine="0"/>
+            </w:pPr>
+          </w:p>
+          <w:p>
+            <w:pPr>
+              <w:ind w:left="0" w:firstLine="0"/>
+            </w:pPr>
+          </w:p>
+          <w:p>
+            <w:pPr>
+              <w:ind w:left="0" w:firstLine="0"/>
+            </w:pPr>
+          </w:p>
+          <w:p>
+            <w:pPr>
+              <w:ind w:left="0" w:firstLine="0"/>
+            </w:pPr>
+          </w:p>
+          <w:p>
+            <w:pPr>
+              <w:ind w:left="0" w:firstLine="0"/>
+            </w:pPr>
+          </w:p>
+          <w:p>
+            <w:pPr>
+              <w:ind w:left="0" w:firstLine="0"/>
+            </w:pPr>
+          </w:p>
+          <w:p>
+            <w:pPr>
+              <w:ind w:left="0" w:firstLine="0"/>
+            </w:pPr>
+          </w:p>
+          <w:p>
+            <w:pPr>
+              <w:ind w:left="0" w:firstLine="0"/>
+            </w:pPr>
+          </w:p>
+          <w:p>
+            <w:pPr>
+              <w:ind w:left="0" w:firstLine="0"/>
+            </w:pPr>
+          </w:p>
           <w:tbl>
             <w:tblPr>
               <w:tblStyle w:val="TableGrid"/>
@@ -4218,7 +4700,6 @@
               <w:tblInd w:w="5" w:type="dxa"/>
               <w:tblCellMar>
                 <w:top w:w="9" w:type="dxa"/>
-                <w:left w:w="0" w:type="dxa"/>
                 <w:bottom w:w="3" w:type="dxa"/>
                 <w:right w:w="158" w:type="dxa"/>
               </w:tblCellMar>
@@ -4358,18 +4839,6 @@
       <w:pPr>
         <w:spacing w:after="158"/>
         <w:ind w:left="0" w:firstLine="0"/>
-      </w:pPr>
-      <w:r>
-        <w:rPr>
-          <w:b/>
-        </w:rPr>
-        <w:t xml:space="preserve"> </w:t>
-      </w:r>
-    </w:p>
-    <w:p>
-      <w:pPr>
-        <w:ind w:left="0" w:firstLine="0"/>
-        <w:jc w:val="both"/>
       </w:pPr>
       <w:r>
         <w:rPr>
@@ -4483,7 +4952,7 @@
           <w:noProof/>
         </w:rPr>
         <w:drawing>
-          <wp:inline distT="0" distB="0" distL="0" distR="0">
+          <wp:inline distT="0" distB="0" distL="0" distR="0" wp14:anchorId="5B38A077" wp14:editId="2670EC4B">
             <wp:extent cx="2743200" cy="1390015"/>
             <wp:effectExtent l="0" t="0" r="0" b="0"/>
             <wp:docPr id="885" name="Picture 885"/>
@@ -4496,7 +4965,7 @@
                     <pic:cNvPicPr/>
                   </pic:nvPicPr>
                   <pic:blipFill>
-                    <a:blip r:embed="rId22"/>
+                    <a:blip r:embed="rId26"/>
                     <a:stretch>
                       <a:fillRect/>
                     </a:stretch>
@@ -4528,12 +4997,235 @@
         <w:t xml:space="preserve"> </w:t>
       </w:r>
     </w:p>
+    <w:tbl>
+      <w:tblPr>
+        <w:tblStyle w:val="TableGrid0"/>
+        <w:tblW w:w="0" w:type="auto"/>
+        <w:tblInd w:w="720" w:type="dxa"/>
+        <w:tblLook w:val="04A0" w:firstRow="1" w:lastRow="0" w:firstColumn="1" w:lastColumn="0" w:noHBand="0" w:noVBand="1"/>
+      </w:tblPr>
+      <w:tblGrid>
+        <w:gridCol w:w="693"/>
+        <w:gridCol w:w="709"/>
+        <w:gridCol w:w="1559"/>
+      </w:tblGrid>
+      <w:tr>
+        <w:tc>
+          <w:tcPr>
+            <w:tcW w:w="693" w:type="dxa"/>
+          </w:tcPr>
+          <w:p>
+            <w:pPr>
+              <w:ind w:left="0" w:firstLine="0"/>
+            </w:pPr>
+            <w:r>
+              <w:t>A</w:t>
+            </w:r>
+          </w:p>
+        </w:tc>
+        <w:tc>
+          <w:tcPr>
+            <w:tcW w:w="709" w:type="dxa"/>
+          </w:tcPr>
+          <w:p>
+            <w:pPr>
+              <w:ind w:left="0" w:firstLine="0"/>
+            </w:pPr>
+            <w:r>
+              <w:t>B</w:t>
+            </w:r>
+          </w:p>
+        </w:tc>
+        <w:tc>
+          <w:tcPr>
+            <w:tcW w:w="1559" w:type="dxa"/>
+          </w:tcPr>
+          <w:p>
+            <w:pPr>
+              <w:ind w:left="0" w:firstLine="0"/>
+            </w:pPr>
+            <w:r>
+              <w:t>Output</w:t>
+            </w:r>
+          </w:p>
+        </w:tc>
+      </w:tr>
+      <w:tr>
+        <w:tc>
+          <w:tcPr>
+            <w:tcW w:w="693" w:type="dxa"/>
+          </w:tcPr>
+          <w:p>
+            <w:pPr>
+              <w:ind w:left="0" w:firstLine="0"/>
+            </w:pPr>
+            <w:r>
+              <w:t>0</w:t>
+            </w:r>
+          </w:p>
+        </w:tc>
+        <w:tc>
+          <w:tcPr>
+            <w:tcW w:w="709" w:type="dxa"/>
+          </w:tcPr>
+          <w:p>
+            <w:pPr>
+              <w:ind w:left="0" w:firstLine="0"/>
+            </w:pPr>
+            <w:r>
+              <w:t>0</w:t>
+            </w:r>
+          </w:p>
+        </w:tc>
+        <w:tc>
+          <w:tcPr>
+            <w:tcW w:w="1559" w:type="dxa"/>
+          </w:tcPr>
+          <w:p>
+            <w:pPr>
+              <w:ind w:left="0" w:firstLine="0"/>
+            </w:pPr>
+            <w:r>
+              <w:t>0</w:t>
+            </w:r>
+          </w:p>
+        </w:tc>
+      </w:tr>
+      <w:tr>
+        <w:tc>
+          <w:tcPr>
+            <w:tcW w:w="693" w:type="dxa"/>
+          </w:tcPr>
+          <w:p>
+            <w:pPr>
+              <w:ind w:left="0" w:firstLine="0"/>
+            </w:pPr>
+            <w:r>
+              <w:t>1</w:t>
+            </w:r>
+          </w:p>
+        </w:tc>
+        <w:tc>
+          <w:tcPr>
+            <w:tcW w:w="709" w:type="dxa"/>
+          </w:tcPr>
+          <w:p>
+            <w:pPr>
+              <w:ind w:left="0" w:firstLine="0"/>
+            </w:pPr>
+            <w:r>
+              <w:t>0</w:t>
+            </w:r>
+          </w:p>
+        </w:tc>
+        <w:tc>
+          <w:tcPr>
+            <w:tcW w:w="1559" w:type="dxa"/>
+          </w:tcPr>
+          <w:p>
+            <w:pPr>
+              <w:ind w:left="0" w:firstLine="0"/>
+            </w:pPr>
+            <w:r>
+              <w:t>1</w:t>
+            </w:r>
+          </w:p>
+        </w:tc>
+      </w:tr>
+      <w:tr>
+        <w:tc>
+          <w:tcPr>
+            <w:tcW w:w="693" w:type="dxa"/>
+          </w:tcPr>
+          <w:p>
+            <w:pPr>
+              <w:ind w:left="0" w:firstLine="0"/>
+            </w:pPr>
+            <w:r>
+              <w:t>0</w:t>
+            </w:r>
+          </w:p>
+        </w:tc>
+        <w:tc>
+          <w:tcPr>
+            <w:tcW w:w="709" w:type="dxa"/>
+          </w:tcPr>
+          <w:p>
+            <w:pPr>
+              <w:ind w:left="0" w:firstLine="0"/>
+            </w:pPr>
+            <w:r>
+              <w:t>1</w:t>
+            </w:r>
+          </w:p>
+        </w:tc>
+        <w:tc>
+          <w:tcPr>
+            <w:tcW w:w="1559" w:type="dxa"/>
+          </w:tcPr>
+          <w:p>
+            <w:pPr>
+              <w:ind w:left="0" w:firstLine="0"/>
+            </w:pPr>
+            <w:r>
+              <w:t>0</w:t>
+            </w:r>
+          </w:p>
+        </w:tc>
+      </w:tr>
+      <w:tr>
+        <w:tc>
+          <w:tcPr>
+            <w:tcW w:w="693" w:type="dxa"/>
+          </w:tcPr>
+          <w:p>
+            <w:pPr>
+              <w:ind w:left="0" w:firstLine="0"/>
+            </w:pPr>
+            <w:r>
+              <w:t>1</w:t>
+            </w:r>
+          </w:p>
+        </w:tc>
+        <w:tc>
+          <w:tcPr>
+            <w:tcW w:w="709" w:type="dxa"/>
+          </w:tcPr>
+          <w:p>
+            <w:pPr>
+              <w:ind w:left="0" w:firstLine="0"/>
+            </w:pPr>
+            <w:r>
+              <w:t>1</w:t>
+            </w:r>
+          </w:p>
+        </w:tc>
+        <w:tc>
+          <w:tcPr>
+            <w:tcW w:w="1559" w:type="dxa"/>
+          </w:tcPr>
+          <w:p>
+            <w:pPr>
+              <w:ind w:left="0" w:firstLine="0"/>
+            </w:pPr>
+            <w:r>
+              <w:t>0</w:t>
+            </w:r>
+          </w:p>
+        </w:tc>
+      </w:tr>
+    </w:tbl>
     <w:p>
       <w:pPr>
-        <w:ind w:left="720" w:right="7850" w:firstLine="0"/>
+        <w:ind w:left="720" w:firstLine="0"/>
+      </w:pPr>
+    </w:p>
+    <w:p>
+      <w:pPr>
+        <w:ind w:left="0" w:right="7850" w:firstLine="0"/>
       </w:pPr>
       <w:r>
-        <w:t xml:space="preserve">    </w:t>
+        <w:t xml:space="preserve">Use: </w:t>
       </w:r>
     </w:p>
     <w:p>
@@ -4580,7 +5272,7 @@
           <w:noProof/>
         </w:rPr>
         <w:drawing>
-          <wp:inline distT="0" distB="0" distL="0" distR="0">
+          <wp:inline distT="0" distB="0" distL="0" distR="0" wp14:anchorId="5525C4C6" wp14:editId="24FABD5E">
             <wp:extent cx="3018790" cy="1371600"/>
             <wp:effectExtent l="0" t="0" r="0" b="0"/>
             <wp:docPr id="902" name="Picture 902"/>
@@ -4593,7 +5285,7 @@
                     <pic:cNvPicPr/>
                   </pic:nvPicPr>
                   <pic:blipFill>
-                    <a:blip r:embed="rId23"/>
+                    <a:blip r:embed="rId27"/>
                     <a:stretch>
                       <a:fillRect/>
                     </a:stretch>
@@ -4617,6 +5309,230 @@
         <w:t xml:space="preserve"> </w:t>
       </w:r>
     </w:p>
+    <w:tbl>
+      <w:tblPr>
+        <w:tblStyle w:val="TableGrid0"/>
+        <w:tblW w:w="0" w:type="auto"/>
+        <w:tblInd w:w="720" w:type="dxa"/>
+        <w:tblLook w:val="04A0" w:firstRow="1" w:lastRow="0" w:firstColumn="1" w:lastColumn="0" w:noHBand="0" w:noVBand="1"/>
+      </w:tblPr>
+      <w:tblGrid>
+        <w:gridCol w:w="693"/>
+        <w:gridCol w:w="709"/>
+        <w:gridCol w:w="1559"/>
+      </w:tblGrid>
+      <w:tr>
+        <w:tc>
+          <w:tcPr>
+            <w:tcW w:w="693" w:type="dxa"/>
+          </w:tcPr>
+          <w:p>
+            <w:pPr>
+              <w:ind w:left="0" w:firstLine="0"/>
+            </w:pPr>
+            <w:r>
+              <w:t>A</w:t>
+            </w:r>
+          </w:p>
+        </w:tc>
+        <w:tc>
+          <w:tcPr>
+            <w:tcW w:w="709" w:type="dxa"/>
+          </w:tcPr>
+          <w:p>
+            <w:pPr>
+              <w:ind w:left="0" w:firstLine="0"/>
+            </w:pPr>
+            <w:r>
+              <w:t>B</w:t>
+            </w:r>
+          </w:p>
+        </w:tc>
+        <w:tc>
+          <w:tcPr>
+            <w:tcW w:w="1559" w:type="dxa"/>
+          </w:tcPr>
+          <w:p>
+            <w:pPr>
+              <w:ind w:left="0" w:firstLine="0"/>
+            </w:pPr>
+            <w:r>
+              <w:t>Output</w:t>
+            </w:r>
+          </w:p>
+        </w:tc>
+      </w:tr>
+      <w:tr>
+        <w:tc>
+          <w:tcPr>
+            <w:tcW w:w="693" w:type="dxa"/>
+          </w:tcPr>
+          <w:p>
+            <w:pPr>
+              <w:ind w:left="0" w:firstLine="0"/>
+            </w:pPr>
+            <w:r>
+              <w:t>0</w:t>
+            </w:r>
+          </w:p>
+        </w:tc>
+        <w:tc>
+          <w:tcPr>
+            <w:tcW w:w="709" w:type="dxa"/>
+          </w:tcPr>
+          <w:p>
+            <w:pPr>
+              <w:ind w:left="0" w:firstLine="0"/>
+            </w:pPr>
+            <w:r>
+              <w:t>0</w:t>
+            </w:r>
+          </w:p>
+        </w:tc>
+        <w:tc>
+          <w:tcPr>
+            <w:tcW w:w="1559" w:type="dxa"/>
+          </w:tcPr>
+          <w:p>
+            <w:pPr>
+              <w:ind w:left="0" w:firstLine="0"/>
+            </w:pPr>
+            <w:r>
+              <w:t>1</w:t>
+            </w:r>
+          </w:p>
+        </w:tc>
+      </w:tr>
+      <w:tr>
+        <w:tc>
+          <w:tcPr>
+            <w:tcW w:w="693" w:type="dxa"/>
+          </w:tcPr>
+          <w:p>
+            <w:pPr>
+              <w:ind w:left="0" w:firstLine="0"/>
+            </w:pPr>
+            <w:r>
+              <w:t>1</w:t>
+            </w:r>
+          </w:p>
+        </w:tc>
+        <w:tc>
+          <w:tcPr>
+            <w:tcW w:w="709" w:type="dxa"/>
+          </w:tcPr>
+          <w:p>
+            <w:pPr>
+              <w:ind w:left="0" w:firstLine="0"/>
+            </w:pPr>
+            <w:r>
+              <w:t>0</w:t>
+            </w:r>
+          </w:p>
+        </w:tc>
+        <w:tc>
+          <w:tcPr>
+            <w:tcW w:w="1559" w:type="dxa"/>
+          </w:tcPr>
+          <w:p>
+            <w:pPr>
+              <w:ind w:left="0" w:firstLine="0"/>
+            </w:pPr>
+            <w:r>
+              <w:t>0</w:t>
+            </w:r>
+          </w:p>
+        </w:tc>
+      </w:tr>
+      <w:tr>
+        <w:tc>
+          <w:tcPr>
+            <w:tcW w:w="693" w:type="dxa"/>
+          </w:tcPr>
+          <w:p>
+            <w:pPr>
+              <w:ind w:left="0" w:firstLine="0"/>
+            </w:pPr>
+            <w:r>
+              <w:t>0</w:t>
+            </w:r>
+          </w:p>
+        </w:tc>
+        <w:tc>
+          <w:tcPr>
+            <w:tcW w:w="709" w:type="dxa"/>
+          </w:tcPr>
+          <w:p>
+            <w:pPr>
+              <w:ind w:left="0" w:firstLine="0"/>
+            </w:pPr>
+            <w:r>
+              <w:t>1</w:t>
+            </w:r>
+          </w:p>
+        </w:tc>
+        <w:tc>
+          <w:tcPr>
+            <w:tcW w:w="1559" w:type="dxa"/>
+          </w:tcPr>
+          <w:p>
+            <w:pPr>
+              <w:ind w:left="0" w:firstLine="0"/>
+            </w:pPr>
+            <w:r>
+              <w:t>0</w:t>
+            </w:r>
+          </w:p>
+        </w:tc>
+      </w:tr>
+      <w:tr>
+        <w:tc>
+          <w:tcPr>
+            <w:tcW w:w="693" w:type="dxa"/>
+          </w:tcPr>
+          <w:p>
+            <w:pPr>
+              <w:ind w:left="0" w:firstLine="0"/>
+            </w:pPr>
+            <w:r>
+              <w:t>1</w:t>
+            </w:r>
+          </w:p>
+        </w:tc>
+        <w:tc>
+          <w:tcPr>
+            <w:tcW w:w="709" w:type="dxa"/>
+          </w:tcPr>
+          <w:p>
+            <w:pPr>
+              <w:ind w:left="0" w:firstLine="0"/>
+            </w:pPr>
+            <w:r>
+              <w:t>1</w:t>
+            </w:r>
+          </w:p>
+        </w:tc>
+        <w:tc>
+          <w:tcPr>
+            <w:tcW w:w="1559" w:type="dxa"/>
+          </w:tcPr>
+          <w:p>
+            <w:pPr>
+              <w:ind w:left="0" w:firstLine="0"/>
+            </w:pPr>
+            <w:r>
+              <w:t>1</w:t>
+            </w:r>
+          </w:p>
+        </w:tc>
+      </w:tr>
+    </w:tbl>
+    <w:p>
+      <w:pPr>
+        <w:spacing w:after="110"/>
+        <w:ind w:left="0" w:right="2375" w:firstLine="0"/>
+      </w:pPr>
+    </w:p>
     <w:p>
       <w:pPr>
         <w:ind w:left="720" w:right="7850" w:firstLine="0"/>
@@ -4638,6 +5554,7 @@
         <w:ind w:left="720" w:right="7850" w:firstLine="0"/>
       </w:pPr>
       <w:r>
+        <w:lastRenderedPageBreak/>
         <w:t xml:space="preserve">    </w:t>
       </w:r>
     </w:p>
@@ -4668,9 +5585,8 @@
         <w:rPr>
           <w:noProof/>
         </w:rPr>
-        <w:lastRenderedPageBreak/>
         <w:drawing>
-          <wp:inline distT="0" distB="0" distL="0" distR="0">
+          <wp:inline distT="0" distB="0" distL="0" distR="0" wp14:anchorId="423F8608" wp14:editId="1A05B44E">
             <wp:extent cx="3482340" cy="1737360"/>
             <wp:effectExtent l="0" t="0" r="0" b="0"/>
             <wp:docPr id="1035" name="Picture 1035"/>
@@ -4683,7 +5599,7 @@
                     <pic:cNvPicPr/>
                   </pic:nvPicPr>
                   <pic:blipFill>
-                    <a:blip r:embed="rId24"/>
+                    <a:blip r:embed="rId28"/>
                     <a:stretch>
                       <a:fillRect/>
                     </a:stretch>
@@ -4731,6 +5647,1418 @@
         <w:t xml:space="preserve">   </w:t>
       </w:r>
     </w:p>
+    <w:tbl>
+      <w:tblPr>
+        <w:tblStyle w:val="TableGrid0"/>
+        <w:tblW w:w="0" w:type="auto"/>
+        <w:tblInd w:w="720" w:type="dxa"/>
+        <w:tblLook w:val="04A0" w:firstRow="1" w:lastRow="0" w:firstColumn="1" w:lastColumn="0" w:noHBand="0" w:noVBand="1"/>
+      </w:tblPr>
+      <w:tblGrid>
+        <w:gridCol w:w="551"/>
+        <w:gridCol w:w="425"/>
+        <w:gridCol w:w="426"/>
+        <w:gridCol w:w="1275"/>
+        <w:gridCol w:w="1134"/>
+        <w:gridCol w:w="1134"/>
+        <w:gridCol w:w="1134"/>
+      </w:tblGrid>
+      <w:tr>
+        <w:tc>
+          <w:tcPr>
+            <w:tcW w:w="551" w:type="dxa"/>
+          </w:tcPr>
+          <w:p>
+            <w:pPr>
+              <w:ind w:left="0" w:firstLine="0"/>
+            </w:pPr>
+            <w:r>
+              <w:t>A</w:t>
+            </w:r>
+          </w:p>
+        </w:tc>
+        <w:tc>
+          <w:tcPr>
+            <w:tcW w:w="425" w:type="dxa"/>
+          </w:tcPr>
+          <w:p>
+            <w:pPr>
+              <w:ind w:left="0" w:firstLine="0"/>
+            </w:pPr>
+            <w:r>
+              <w:t>B</w:t>
+            </w:r>
+          </w:p>
+        </w:tc>
+        <w:tc>
+          <w:tcPr>
+            <w:tcW w:w="426" w:type="dxa"/>
+          </w:tcPr>
+          <w:p>
+            <w:pPr>
+              <w:ind w:left="0" w:firstLine="0"/>
+            </w:pPr>
+            <w:r>
+              <w:t>C</w:t>
+            </w:r>
+          </w:p>
+        </w:tc>
+        <w:tc>
+          <w:tcPr>
+            <w:tcW w:w="1275" w:type="dxa"/>
+          </w:tcPr>
+          <w:p>
+            <w:pPr>
+              <w:ind w:left="0" w:firstLine="0"/>
+            </w:pPr>
+            <w:r>
+              <w:t>D</w:t>
+            </w:r>
+          </w:p>
+        </w:tc>
+        <w:tc>
+          <w:tcPr>
+            <w:tcW w:w="1134" w:type="dxa"/>
+          </w:tcPr>
+          <w:p>
+            <w:pPr>
+              <w:ind w:left="0" w:firstLine="0"/>
+            </w:pPr>
+            <w:r>
+              <w:t>X</w:t>
+            </w:r>
+          </w:p>
+        </w:tc>
+        <w:tc>
+          <w:tcPr>
+            <w:tcW w:w="1134" w:type="dxa"/>
+          </w:tcPr>
+          <w:p>
+            <w:pPr>
+              <w:ind w:left="0" w:firstLine="0"/>
+            </w:pPr>
+            <w:r>
+              <w:t>Y</w:t>
+            </w:r>
+          </w:p>
+        </w:tc>
+        <w:tc>
+          <w:tcPr>
+            <w:tcW w:w="1134" w:type="dxa"/>
+          </w:tcPr>
+          <w:p>
+            <w:pPr>
+              <w:ind w:left="0" w:firstLine="0"/>
+            </w:pPr>
+            <w:r>
+              <w:t>Z</w:t>
+            </w:r>
+          </w:p>
+        </w:tc>
+      </w:tr>
+      <w:tr>
+        <w:tc>
+          <w:tcPr>
+            <w:tcW w:w="551" w:type="dxa"/>
+          </w:tcPr>
+          <w:p>
+            <w:pPr>
+              <w:ind w:left="0" w:firstLine="0"/>
+            </w:pPr>
+            <w:r>
+              <w:t>0</w:t>
+            </w:r>
+          </w:p>
+        </w:tc>
+        <w:tc>
+          <w:tcPr>
+            <w:tcW w:w="425" w:type="dxa"/>
+          </w:tcPr>
+          <w:p>
+            <w:pPr>
+              <w:ind w:left="0" w:firstLine="0"/>
+            </w:pPr>
+            <w:r>
+              <w:t>0</w:t>
+            </w:r>
+          </w:p>
+        </w:tc>
+        <w:tc>
+          <w:tcPr>
+            <w:tcW w:w="426" w:type="dxa"/>
+          </w:tcPr>
+          <w:p>
+            <w:pPr>
+              <w:ind w:left="0" w:firstLine="0"/>
+            </w:pPr>
+            <w:r>
+              <w:t>0</w:t>
+            </w:r>
+          </w:p>
+        </w:tc>
+        <w:tc>
+          <w:tcPr>
+            <w:tcW w:w="1275" w:type="dxa"/>
+          </w:tcPr>
+          <w:p>
+            <w:pPr>
+              <w:ind w:left="0" w:firstLine="0"/>
+            </w:pPr>
+            <w:r>
+              <w:t>0</w:t>
+            </w:r>
+          </w:p>
+        </w:tc>
+        <w:tc>
+          <w:tcPr>
+            <w:tcW w:w="1134" w:type="dxa"/>
+          </w:tcPr>
+          <w:p>
+            <w:pPr>
+              <w:ind w:left="0" w:firstLine="0"/>
+            </w:pPr>
+            <w:r>
+              <w:t>1</w:t>
+            </w:r>
+          </w:p>
+        </w:tc>
+        <w:tc>
+          <w:tcPr>
+            <w:tcW w:w="1134" w:type="dxa"/>
+          </w:tcPr>
+          <w:p>
+            <w:pPr>
+              <w:ind w:left="0" w:firstLine="0"/>
+            </w:pPr>
+            <w:r>
+              <w:t>1</w:t>
+            </w:r>
+          </w:p>
+        </w:tc>
+        <w:tc>
+          <w:tcPr>
+            <w:tcW w:w="1134" w:type="dxa"/>
+          </w:tcPr>
+          <w:p>
+            <w:pPr>
+              <w:ind w:left="0" w:firstLine="0"/>
+            </w:pPr>
+            <w:r>
+              <w:t>0</w:t>
+            </w:r>
+          </w:p>
+        </w:tc>
+      </w:tr>
+      <w:tr>
+        <w:tc>
+          <w:tcPr>
+            <w:tcW w:w="551" w:type="dxa"/>
+          </w:tcPr>
+          <w:p>
+            <w:pPr>
+              <w:ind w:left="0" w:firstLine="0"/>
+            </w:pPr>
+            <w:r>
+              <w:t>1</w:t>
+            </w:r>
+          </w:p>
+        </w:tc>
+        <w:tc>
+          <w:tcPr>
+            <w:tcW w:w="425" w:type="dxa"/>
+          </w:tcPr>
+          <w:p>
+            <w:pPr>
+              <w:ind w:left="0" w:firstLine="0"/>
+            </w:pPr>
+            <w:r>
+              <w:t>0</w:t>
+            </w:r>
+          </w:p>
+        </w:tc>
+        <w:tc>
+          <w:tcPr>
+            <w:tcW w:w="426" w:type="dxa"/>
+          </w:tcPr>
+          <w:p>
+            <w:pPr>
+              <w:ind w:left="0" w:firstLine="0"/>
+            </w:pPr>
+            <w:r>
+              <w:t>0</w:t>
+            </w:r>
+          </w:p>
+        </w:tc>
+        <w:tc>
+          <w:tcPr>
+            <w:tcW w:w="1275" w:type="dxa"/>
+          </w:tcPr>
+          <w:p>
+            <w:pPr>
+              <w:ind w:left="0" w:firstLine="0"/>
+            </w:pPr>
+            <w:r>
+              <w:t>0</w:t>
+            </w:r>
+          </w:p>
+        </w:tc>
+        <w:tc>
+          <w:tcPr>
+            <w:tcW w:w="1134" w:type="dxa"/>
+          </w:tcPr>
+          <w:p>
+            <w:pPr>
+              <w:ind w:left="0" w:firstLine="0"/>
+            </w:pPr>
+            <w:r>
+              <w:t>1</w:t>
+            </w:r>
+          </w:p>
+        </w:tc>
+        <w:tc>
+          <w:tcPr>
+            <w:tcW w:w="1134" w:type="dxa"/>
+          </w:tcPr>
+          <w:p>
+            <w:pPr>
+              <w:ind w:left="0" w:firstLine="0"/>
+            </w:pPr>
+            <w:r>
+              <w:t>1</w:t>
+            </w:r>
+          </w:p>
+        </w:tc>
+        <w:tc>
+          <w:tcPr>
+            <w:tcW w:w="1134" w:type="dxa"/>
+          </w:tcPr>
+          <w:p>
+            <w:pPr>
+              <w:ind w:left="0" w:firstLine="0"/>
+            </w:pPr>
+            <w:r>
+              <w:t>0</w:t>
+            </w:r>
+          </w:p>
+        </w:tc>
+      </w:tr>
+      <w:tr>
+        <w:tc>
+          <w:tcPr>
+            <w:tcW w:w="551" w:type="dxa"/>
+          </w:tcPr>
+          <w:p>
+            <w:pPr>
+              <w:ind w:left="0" w:firstLine="0"/>
+            </w:pPr>
+            <w:r>
+              <w:t>0</w:t>
+            </w:r>
+          </w:p>
+        </w:tc>
+        <w:tc>
+          <w:tcPr>
+            <w:tcW w:w="425" w:type="dxa"/>
+          </w:tcPr>
+          <w:p>
+            <w:pPr>
+              <w:ind w:left="0" w:firstLine="0"/>
+            </w:pPr>
+            <w:r>
+              <w:t>1</w:t>
+            </w:r>
+          </w:p>
+        </w:tc>
+        <w:tc>
+          <w:tcPr>
+            <w:tcW w:w="426" w:type="dxa"/>
+          </w:tcPr>
+          <w:p>
+            <w:pPr>
+              <w:ind w:left="0" w:firstLine="0"/>
+            </w:pPr>
+            <w:r>
+              <w:t>0</w:t>
+            </w:r>
+          </w:p>
+        </w:tc>
+        <w:tc>
+          <w:tcPr>
+            <w:tcW w:w="1275" w:type="dxa"/>
+          </w:tcPr>
+          <w:p>
+            <w:pPr>
+              <w:ind w:left="0" w:firstLine="0"/>
+            </w:pPr>
+            <w:r>
+              <w:t>0</w:t>
+            </w:r>
+          </w:p>
+        </w:tc>
+        <w:tc>
+          <w:tcPr>
+            <w:tcW w:w="1134" w:type="dxa"/>
+          </w:tcPr>
+          <w:p>
+            <w:pPr>
+              <w:ind w:left="0" w:firstLine="0"/>
+            </w:pPr>
+            <w:r>
+              <w:t>0</w:t>
+            </w:r>
+          </w:p>
+        </w:tc>
+        <w:tc>
+          <w:tcPr>
+            <w:tcW w:w="1134" w:type="dxa"/>
+          </w:tcPr>
+          <w:p>
+            <w:pPr>
+              <w:ind w:left="0" w:firstLine="0"/>
+            </w:pPr>
+            <w:r>
+              <w:t>0</w:t>
+            </w:r>
+          </w:p>
+        </w:tc>
+        <w:tc>
+          <w:tcPr>
+            <w:tcW w:w="1134" w:type="dxa"/>
+          </w:tcPr>
+          <w:p>
+            <w:pPr>
+              <w:ind w:left="0" w:firstLine="0"/>
+            </w:pPr>
+            <w:r>
+              <w:t>1</w:t>
+            </w:r>
+          </w:p>
+        </w:tc>
+      </w:tr>
+      <w:tr>
+        <w:tc>
+          <w:tcPr>
+            <w:tcW w:w="551" w:type="dxa"/>
+          </w:tcPr>
+          <w:p>
+            <w:pPr>
+              <w:ind w:left="0" w:firstLine="0"/>
+            </w:pPr>
+            <w:r>
+              <w:t>0</w:t>
+            </w:r>
+          </w:p>
+        </w:tc>
+        <w:tc>
+          <w:tcPr>
+            <w:tcW w:w="425" w:type="dxa"/>
+          </w:tcPr>
+          <w:p>
+            <w:pPr>
+              <w:ind w:left="0" w:firstLine="0"/>
+            </w:pPr>
+            <w:r>
+              <w:t>0</w:t>
+            </w:r>
+          </w:p>
+        </w:tc>
+        <w:tc>
+          <w:tcPr>
+            <w:tcW w:w="426" w:type="dxa"/>
+          </w:tcPr>
+          <w:p>
+            <w:pPr>
+              <w:ind w:left="0" w:firstLine="0"/>
+            </w:pPr>
+            <w:r>
+              <w:t>1</w:t>
+            </w:r>
+          </w:p>
+        </w:tc>
+        <w:tc>
+          <w:tcPr>
+            <w:tcW w:w="1275" w:type="dxa"/>
+          </w:tcPr>
+          <w:p>
+            <w:pPr>
+              <w:ind w:left="0" w:firstLine="0"/>
+            </w:pPr>
+            <w:r>
+              <w:t>0</w:t>
+            </w:r>
+          </w:p>
+        </w:tc>
+        <w:tc>
+          <w:tcPr>
+            <w:tcW w:w="1134" w:type="dxa"/>
+          </w:tcPr>
+          <w:p>
+            <w:pPr>
+              <w:ind w:left="0" w:firstLine="0"/>
+            </w:pPr>
+            <w:r>
+              <w:t>0</w:t>
+            </w:r>
+          </w:p>
+        </w:tc>
+        <w:tc>
+          <w:tcPr>
+            <w:tcW w:w="1134" w:type="dxa"/>
+          </w:tcPr>
+          <w:p>
+            <w:pPr>
+              <w:ind w:left="0" w:firstLine="0"/>
+            </w:pPr>
+            <w:r>
+              <w:t>0</w:t>
+            </w:r>
+          </w:p>
+        </w:tc>
+        <w:tc>
+          <w:tcPr>
+            <w:tcW w:w="1134" w:type="dxa"/>
+          </w:tcPr>
+          <w:p>
+            <w:pPr>
+              <w:ind w:left="0" w:firstLine="0"/>
+            </w:pPr>
+            <w:r>
+              <w:t>1</w:t>
+            </w:r>
+          </w:p>
+        </w:tc>
+      </w:tr>
+      <w:tr>
+        <w:tc>
+          <w:tcPr>
+            <w:tcW w:w="551" w:type="dxa"/>
+          </w:tcPr>
+          <w:p>
+            <w:pPr>
+              <w:ind w:left="0" w:firstLine="0"/>
+            </w:pPr>
+            <w:r>
+              <w:t>0</w:t>
+            </w:r>
+          </w:p>
+        </w:tc>
+        <w:tc>
+          <w:tcPr>
+            <w:tcW w:w="425" w:type="dxa"/>
+          </w:tcPr>
+          <w:p>
+            <w:pPr>
+              <w:ind w:left="0" w:firstLine="0"/>
+            </w:pPr>
+            <w:r>
+              <w:t>0</w:t>
+            </w:r>
+          </w:p>
+        </w:tc>
+        <w:tc>
+          <w:tcPr>
+            <w:tcW w:w="426" w:type="dxa"/>
+          </w:tcPr>
+          <w:p>
+            <w:pPr>
+              <w:ind w:left="0" w:firstLine="0"/>
+            </w:pPr>
+            <w:r>
+              <w:t>0</w:t>
+            </w:r>
+          </w:p>
+        </w:tc>
+        <w:tc>
+          <w:tcPr>
+            <w:tcW w:w="1275" w:type="dxa"/>
+          </w:tcPr>
+          <w:p>
+            <w:pPr>
+              <w:ind w:left="0" w:firstLine="0"/>
+            </w:pPr>
+            <w:r>
+              <w:t>1</w:t>
+            </w:r>
+          </w:p>
+        </w:tc>
+        <w:tc>
+          <w:tcPr>
+            <w:tcW w:w="1134" w:type="dxa"/>
+          </w:tcPr>
+          <w:p>
+            <w:pPr>
+              <w:ind w:left="0" w:firstLine="0"/>
+            </w:pPr>
+            <w:r>
+              <w:t>1</w:t>
+            </w:r>
+          </w:p>
+        </w:tc>
+        <w:tc>
+          <w:tcPr>
+            <w:tcW w:w="1134" w:type="dxa"/>
+          </w:tcPr>
+          <w:p>
+            <w:pPr>
+              <w:ind w:left="0" w:firstLine="0"/>
+            </w:pPr>
+            <w:r>
+              <w:t>1</w:t>
+            </w:r>
+          </w:p>
+        </w:tc>
+        <w:tc>
+          <w:tcPr>
+            <w:tcW w:w="1134" w:type="dxa"/>
+          </w:tcPr>
+          <w:p>
+            <w:pPr>
+              <w:ind w:left="0" w:firstLine="0"/>
+            </w:pPr>
+            <w:r>
+              <w:t>0</w:t>
+            </w:r>
+          </w:p>
+        </w:tc>
+      </w:tr>
+      <w:tr>
+        <w:tc>
+          <w:tcPr>
+            <w:tcW w:w="551" w:type="dxa"/>
+          </w:tcPr>
+          <w:p>
+            <w:pPr>
+              <w:ind w:left="0" w:firstLine="0"/>
+            </w:pPr>
+            <w:r>
+              <w:t>1</w:t>
+            </w:r>
+          </w:p>
+        </w:tc>
+        <w:tc>
+          <w:tcPr>
+            <w:tcW w:w="425" w:type="dxa"/>
+          </w:tcPr>
+          <w:p>
+            <w:pPr>
+              <w:ind w:left="0" w:firstLine="0"/>
+            </w:pPr>
+            <w:r>
+              <w:t>1</w:t>
+            </w:r>
+          </w:p>
+        </w:tc>
+        <w:tc>
+          <w:tcPr>
+            <w:tcW w:w="426" w:type="dxa"/>
+          </w:tcPr>
+          <w:p>
+            <w:pPr>
+              <w:ind w:left="0" w:firstLine="0"/>
+            </w:pPr>
+            <w:r>
+              <w:t>0</w:t>
+            </w:r>
+          </w:p>
+        </w:tc>
+        <w:tc>
+          <w:tcPr>
+            <w:tcW w:w="1275" w:type="dxa"/>
+          </w:tcPr>
+          <w:p>
+            <w:pPr>
+              <w:ind w:left="0" w:firstLine="0"/>
+            </w:pPr>
+            <w:r>
+              <w:t>0</w:t>
+            </w:r>
+          </w:p>
+        </w:tc>
+        <w:tc>
+          <w:tcPr>
+            <w:tcW w:w="1134" w:type="dxa"/>
+          </w:tcPr>
+          <w:p>
+            <w:pPr>
+              <w:ind w:left="0" w:firstLine="0"/>
+            </w:pPr>
+            <w:r>
+              <w:t>1</w:t>
+            </w:r>
+          </w:p>
+        </w:tc>
+        <w:tc>
+          <w:tcPr>
+            <w:tcW w:w="1134" w:type="dxa"/>
+          </w:tcPr>
+          <w:p>
+            <w:pPr>
+              <w:ind w:left="0" w:firstLine="0"/>
+            </w:pPr>
+            <w:r>
+              <w:t>0</w:t>
+            </w:r>
+          </w:p>
+        </w:tc>
+        <w:tc>
+          <w:tcPr>
+            <w:tcW w:w="1134" w:type="dxa"/>
+          </w:tcPr>
+          <w:p>
+            <w:pPr>
+              <w:ind w:left="0" w:firstLine="0"/>
+            </w:pPr>
+            <w:r>
+              <w:t>1</w:t>
+            </w:r>
+          </w:p>
+        </w:tc>
+      </w:tr>
+      <w:tr>
+        <w:tc>
+          <w:tcPr>
+            <w:tcW w:w="551" w:type="dxa"/>
+          </w:tcPr>
+          <w:p>
+            <w:pPr>
+              <w:ind w:left="0" w:firstLine="0"/>
+            </w:pPr>
+            <w:r>
+              <w:t>1</w:t>
+            </w:r>
+          </w:p>
+        </w:tc>
+        <w:tc>
+          <w:tcPr>
+            <w:tcW w:w="425" w:type="dxa"/>
+          </w:tcPr>
+          <w:p>
+            <w:pPr>
+              <w:ind w:left="0" w:firstLine="0"/>
+            </w:pPr>
+            <w:r>
+              <w:t>0</w:t>
+            </w:r>
+          </w:p>
+        </w:tc>
+        <w:tc>
+          <w:tcPr>
+            <w:tcW w:w="426" w:type="dxa"/>
+          </w:tcPr>
+          <w:p>
+            <w:pPr>
+              <w:ind w:left="0" w:firstLine="0"/>
+            </w:pPr>
+            <w:r>
+              <w:t>1</w:t>
+            </w:r>
+          </w:p>
+        </w:tc>
+        <w:tc>
+          <w:tcPr>
+            <w:tcW w:w="1275" w:type="dxa"/>
+          </w:tcPr>
+          <w:p>
+            <w:pPr>
+              <w:ind w:left="0" w:firstLine="0"/>
+            </w:pPr>
+            <w:r>
+              <w:t>0</w:t>
+            </w:r>
+          </w:p>
+        </w:tc>
+        <w:tc>
+          <w:tcPr>
+            <w:tcW w:w="1134" w:type="dxa"/>
+          </w:tcPr>
+          <w:p>
+            <w:pPr>
+              <w:ind w:left="0" w:firstLine="0"/>
+            </w:pPr>
+            <w:r>
+              <w:t>1</w:t>
+            </w:r>
+          </w:p>
+        </w:tc>
+        <w:tc>
+          <w:tcPr>
+            <w:tcW w:w="1134" w:type="dxa"/>
+          </w:tcPr>
+          <w:p>
+            <w:pPr>
+              <w:ind w:left="0" w:firstLine="0"/>
+            </w:pPr>
+            <w:r>
+              <w:t>0</w:t>
+            </w:r>
+          </w:p>
+        </w:tc>
+        <w:tc>
+          <w:tcPr>
+            <w:tcW w:w="1134" w:type="dxa"/>
+          </w:tcPr>
+          <w:p>
+            <w:pPr>
+              <w:ind w:left="0" w:firstLine="0"/>
+            </w:pPr>
+            <w:r>
+              <w:t>1</w:t>
+            </w:r>
+          </w:p>
+        </w:tc>
+      </w:tr>
+      <w:tr>
+        <w:tc>
+          <w:tcPr>
+            <w:tcW w:w="551" w:type="dxa"/>
+          </w:tcPr>
+          <w:p>
+            <w:pPr>
+              <w:ind w:left="0" w:firstLine="0"/>
+            </w:pPr>
+            <w:r>
+              <w:t>1</w:t>
+            </w:r>
+          </w:p>
+        </w:tc>
+        <w:tc>
+          <w:tcPr>
+            <w:tcW w:w="425" w:type="dxa"/>
+          </w:tcPr>
+          <w:p>
+            <w:pPr>
+              <w:ind w:left="0" w:firstLine="0"/>
+            </w:pPr>
+            <w:r>
+              <w:t>0</w:t>
+            </w:r>
+          </w:p>
+        </w:tc>
+        <w:tc>
+          <w:tcPr>
+            <w:tcW w:w="426" w:type="dxa"/>
+          </w:tcPr>
+          <w:p>
+            <w:pPr>
+              <w:ind w:left="0" w:firstLine="0"/>
+            </w:pPr>
+            <w:r>
+              <w:t>0</w:t>
+            </w:r>
+          </w:p>
+        </w:tc>
+        <w:tc>
+          <w:tcPr>
+            <w:tcW w:w="1275" w:type="dxa"/>
+          </w:tcPr>
+          <w:p>
+            <w:pPr>
+              <w:ind w:left="0" w:firstLine="0"/>
+            </w:pPr>
+            <w:r>
+              <w:t>1</w:t>
+            </w:r>
+          </w:p>
+        </w:tc>
+        <w:tc>
+          <w:tcPr>
+            <w:tcW w:w="1134" w:type="dxa"/>
+          </w:tcPr>
+          <w:p>
+            <w:pPr>
+              <w:ind w:left="0" w:firstLine="0"/>
+            </w:pPr>
+            <w:r>
+              <w:t>1</w:t>
+            </w:r>
+          </w:p>
+        </w:tc>
+        <w:tc>
+          <w:tcPr>
+            <w:tcW w:w="1134" w:type="dxa"/>
+          </w:tcPr>
+          <w:p>
+            <w:pPr>
+              <w:ind w:left="0" w:firstLine="0"/>
+            </w:pPr>
+            <w:r>
+              <w:t>1</w:t>
+            </w:r>
+          </w:p>
+        </w:tc>
+        <w:tc>
+          <w:tcPr>
+            <w:tcW w:w="1134" w:type="dxa"/>
+          </w:tcPr>
+          <w:p>
+            <w:pPr>
+              <w:ind w:left="0" w:firstLine="0"/>
+            </w:pPr>
+            <w:r>
+              <w:t>0</w:t>
+            </w:r>
+          </w:p>
+        </w:tc>
+      </w:tr>
+      <w:tr>
+        <w:tc>
+          <w:tcPr>
+            <w:tcW w:w="551" w:type="dxa"/>
+          </w:tcPr>
+          <w:p>
+            <w:pPr>
+              <w:ind w:left="0" w:firstLine="0"/>
+            </w:pPr>
+            <w:r>
+              <w:t>0</w:t>
+            </w:r>
+          </w:p>
+        </w:tc>
+        <w:tc>
+          <w:tcPr>
+            <w:tcW w:w="425" w:type="dxa"/>
+          </w:tcPr>
+          <w:p>
+            <w:pPr>
+              <w:ind w:left="0" w:firstLine="0"/>
+            </w:pPr>
+            <w:r>
+              <w:t>1</w:t>
+            </w:r>
+          </w:p>
+        </w:tc>
+        <w:tc>
+          <w:tcPr>
+            <w:tcW w:w="426" w:type="dxa"/>
+          </w:tcPr>
+          <w:p>
+            <w:pPr>
+              <w:ind w:left="0" w:firstLine="0"/>
+            </w:pPr>
+            <w:r>
+              <w:t>0</w:t>
+            </w:r>
+          </w:p>
+        </w:tc>
+        <w:tc>
+          <w:tcPr>
+            <w:tcW w:w="1275" w:type="dxa"/>
+          </w:tcPr>
+          <w:p>
+            <w:pPr>
+              <w:ind w:left="0" w:firstLine="0"/>
+            </w:pPr>
+            <w:r>
+              <w:t>1</w:t>
+            </w:r>
+          </w:p>
+        </w:tc>
+        <w:tc>
+          <w:tcPr>
+            <w:tcW w:w="1134" w:type="dxa"/>
+          </w:tcPr>
+          <w:p>
+            <w:pPr>
+              <w:ind w:left="0" w:firstLine="0"/>
+            </w:pPr>
+            <w:r>
+              <w:t>0</w:t>
+            </w:r>
+          </w:p>
+        </w:tc>
+        <w:tc>
+          <w:tcPr>
+            <w:tcW w:w="1134" w:type="dxa"/>
+          </w:tcPr>
+          <w:p>
+            <w:pPr>
+              <w:ind w:left="0" w:firstLine="0"/>
+            </w:pPr>
+            <w:r>
+              <w:t>0</w:t>
+            </w:r>
+          </w:p>
+        </w:tc>
+        <w:tc>
+          <w:tcPr>
+            <w:tcW w:w="1134" w:type="dxa"/>
+          </w:tcPr>
+          <w:p>
+            <w:pPr>
+              <w:ind w:left="0" w:firstLine="0"/>
+            </w:pPr>
+            <w:r>
+              <w:t>0</w:t>
+            </w:r>
+          </w:p>
+        </w:tc>
+      </w:tr>
+      <w:tr>
+        <w:tc>
+          <w:tcPr>
+            <w:tcW w:w="551" w:type="dxa"/>
+          </w:tcPr>
+          <w:p>
+            <w:pPr>
+              <w:ind w:left="0" w:firstLine="0"/>
+            </w:pPr>
+            <w:r>
+              <w:t>0</w:t>
+            </w:r>
+          </w:p>
+        </w:tc>
+        <w:tc>
+          <w:tcPr>
+            <w:tcW w:w="425" w:type="dxa"/>
+          </w:tcPr>
+          <w:p>
+            <w:pPr>
+              <w:ind w:left="0" w:firstLine="0"/>
+            </w:pPr>
+            <w:r>
+              <w:t>1</w:t>
+            </w:r>
+          </w:p>
+        </w:tc>
+        <w:tc>
+          <w:tcPr>
+            <w:tcW w:w="426" w:type="dxa"/>
+          </w:tcPr>
+          <w:p>
+            <w:pPr>
+              <w:ind w:left="0" w:firstLine="0"/>
+            </w:pPr>
+            <w:r>
+              <w:t>1</w:t>
+            </w:r>
+          </w:p>
+        </w:tc>
+        <w:tc>
+          <w:tcPr>
+            <w:tcW w:w="1275" w:type="dxa"/>
+          </w:tcPr>
+          <w:p>
+            <w:pPr>
+              <w:ind w:left="0" w:firstLine="0"/>
+            </w:pPr>
+            <w:r>
+              <w:t>0</w:t>
+            </w:r>
+          </w:p>
+        </w:tc>
+        <w:tc>
+          <w:tcPr>
+            <w:tcW w:w="1134" w:type="dxa"/>
+          </w:tcPr>
+          <w:p>
+            <w:pPr>
+              <w:ind w:left="0" w:firstLine="0"/>
+            </w:pPr>
+            <w:r>
+              <w:t>0</w:t>
+            </w:r>
+          </w:p>
+        </w:tc>
+        <w:tc>
+          <w:tcPr>
+            <w:tcW w:w="1134" w:type="dxa"/>
+          </w:tcPr>
+          <w:p>
+            <w:pPr>
+              <w:ind w:left="0" w:firstLine="0"/>
+            </w:pPr>
+            <w:r>
+              <w:t>0</w:t>
+            </w:r>
+          </w:p>
+        </w:tc>
+        <w:tc>
+          <w:tcPr>
+            <w:tcW w:w="1134" w:type="dxa"/>
+          </w:tcPr>
+          <w:p>
+            <w:pPr>
+              <w:ind w:left="0" w:firstLine="0"/>
+            </w:pPr>
+            <w:r>
+              <w:t>1</w:t>
+            </w:r>
+          </w:p>
+        </w:tc>
+      </w:tr>
+      <w:tr>
+        <w:tc>
+          <w:tcPr>
+            <w:tcW w:w="551" w:type="dxa"/>
+          </w:tcPr>
+          <w:p>
+            <w:pPr>
+              <w:ind w:left="0" w:firstLine="0"/>
+            </w:pPr>
+            <w:r>
+              <w:t>0</w:t>
+            </w:r>
+          </w:p>
+        </w:tc>
+        <w:tc>
+          <w:tcPr>
+            <w:tcW w:w="425" w:type="dxa"/>
+          </w:tcPr>
+          <w:p>
+            <w:pPr>
+              <w:ind w:left="0" w:firstLine="0"/>
+            </w:pPr>
+            <w:r>
+              <w:t>1</w:t>
+            </w:r>
+          </w:p>
+        </w:tc>
+        <w:tc>
+          <w:tcPr>
+            <w:tcW w:w="426" w:type="dxa"/>
+          </w:tcPr>
+          <w:p>
+            <w:pPr>
+              <w:ind w:left="0" w:firstLine="0"/>
+            </w:pPr>
+            <w:r>
+              <w:t>0</w:t>
+            </w:r>
+          </w:p>
+        </w:tc>
+        <w:tc>
+          <w:tcPr>
+            <w:tcW w:w="1275" w:type="dxa"/>
+          </w:tcPr>
+          <w:p>
+            <w:pPr>
+              <w:ind w:left="0" w:firstLine="0"/>
+            </w:pPr>
+            <w:r>
+              <w:t>1</w:t>
+            </w:r>
+          </w:p>
+        </w:tc>
+        <w:tc>
+          <w:tcPr>
+            <w:tcW w:w="1134" w:type="dxa"/>
+          </w:tcPr>
+          <w:p>
+            <w:pPr>
+              <w:ind w:left="0" w:firstLine="0"/>
+            </w:pPr>
+            <w:r>
+              <w:t>0</w:t>
+            </w:r>
+          </w:p>
+        </w:tc>
+        <w:tc>
+          <w:tcPr>
+            <w:tcW w:w="1134" w:type="dxa"/>
+          </w:tcPr>
+          <w:p>
+            <w:pPr>
+              <w:ind w:left="0" w:firstLine="0"/>
+            </w:pPr>
+            <w:r>
+              <w:t>0</w:t>
+            </w:r>
+          </w:p>
+        </w:tc>
+        <w:tc>
+          <w:tcPr>
+            <w:tcW w:w="1134" w:type="dxa"/>
+          </w:tcPr>
+          <w:p>
+            <w:pPr>
+              <w:ind w:left="0" w:firstLine="0"/>
+            </w:pPr>
+            <w:r>
+              <w:t>0</w:t>
+            </w:r>
+          </w:p>
+        </w:tc>
+      </w:tr>
+      <w:tr>
+        <w:tc>
+          <w:tcPr>
+            <w:tcW w:w="551" w:type="dxa"/>
+          </w:tcPr>
+          <w:p>
+            <w:pPr>
+              <w:ind w:left="0" w:firstLine="0"/>
+            </w:pPr>
+            <w:r>
+              <w:t>0</w:t>
+            </w:r>
+          </w:p>
+        </w:tc>
+        <w:tc>
+          <w:tcPr>
+            <w:tcW w:w="425" w:type="dxa"/>
+          </w:tcPr>
+          <w:p>
+            <w:pPr>
+              <w:ind w:left="0" w:firstLine="0"/>
+            </w:pPr>
+            <w:r>
+              <w:t>1</w:t>
+            </w:r>
+          </w:p>
+        </w:tc>
+        <w:tc>
+          <w:tcPr>
+            <w:tcW w:w="426" w:type="dxa"/>
+          </w:tcPr>
+          <w:p>
+            <w:pPr>
+              <w:ind w:left="0" w:firstLine="0"/>
+            </w:pPr>
+            <w:r>
+              <w:t>1</w:t>
+            </w:r>
+          </w:p>
+        </w:tc>
+        <w:tc>
+          <w:tcPr>
+            <w:tcW w:w="1275" w:type="dxa"/>
+          </w:tcPr>
+          <w:p>
+            <w:pPr>
+              <w:ind w:left="0" w:firstLine="0"/>
+            </w:pPr>
+            <w:r>
+              <w:t>1</w:t>
+            </w:r>
+          </w:p>
+        </w:tc>
+        <w:tc>
+          <w:tcPr>
+            <w:tcW w:w="1134" w:type="dxa"/>
+          </w:tcPr>
+          <w:p>
+            <w:pPr>
+              <w:ind w:left="0" w:firstLine="0"/>
+            </w:pPr>
+            <w:r>
+              <w:t>0</w:t>
+            </w:r>
+          </w:p>
+        </w:tc>
+        <w:tc>
+          <w:tcPr>
+            <w:tcW w:w="1134" w:type="dxa"/>
+          </w:tcPr>
+          <w:p>
+            <w:pPr>
+              <w:ind w:left="0" w:firstLine="0"/>
+            </w:pPr>
+            <w:r>
+              <w:t>0</w:t>
+            </w:r>
+          </w:p>
+        </w:tc>
+        <w:tc>
+          <w:tcPr>
+            <w:tcW w:w="1134" w:type="dxa"/>
+          </w:tcPr>
+          <w:p>
+            <w:pPr>
+              <w:ind w:left="0" w:firstLine="0"/>
+            </w:pPr>
+            <w:r>
+              <w:t>0</w:t>
+            </w:r>
+          </w:p>
+        </w:tc>
+      </w:tr>
+      <w:tr>
+        <w:tc>
+          <w:tcPr>
+            <w:tcW w:w="551" w:type="dxa"/>
+          </w:tcPr>
+          <w:p>
+            <w:pPr>
+              <w:ind w:left="0" w:firstLine="0"/>
+            </w:pPr>
+            <w:r>
+              <w:t>0</w:t>
+            </w:r>
+          </w:p>
+        </w:tc>
+        <w:tc>
+          <w:tcPr>
+            <w:tcW w:w="425" w:type="dxa"/>
+          </w:tcPr>
+          <w:p>
+            <w:pPr>
+              <w:ind w:left="0" w:firstLine="0"/>
+            </w:pPr>
+            <w:r>
+              <w:t>0</w:t>
+            </w:r>
+          </w:p>
+        </w:tc>
+        <w:tc>
+          <w:tcPr>
+            <w:tcW w:w="426" w:type="dxa"/>
+          </w:tcPr>
+          <w:p>
+            <w:pPr>
+              <w:ind w:left="0" w:firstLine="0"/>
+            </w:pPr>
+            <w:r>
+              <w:t>1</w:t>
+            </w:r>
+          </w:p>
+        </w:tc>
+        <w:tc>
+          <w:tcPr>
+            <w:tcW w:w="1275" w:type="dxa"/>
+          </w:tcPr>
+          <w:p>
+            <w:pPr>
+              <w:ind w:left="0" w:firstLine="0"/>
+            </w:pPr>
+            <w:r>
+              <w:t>1</w:t>
+            </w:r>
+          </w:p>
+        </w:tc>
+        <w:tc>
+          <w:tcPr>
+            <w:tcW w:w="1134" w:type="dxa"/>
+          </w:tcPr>
+          <w:p>
+            <w:pPr>
+              <w:ind w:left="0" w:firstLine="0"/>
+            </w:pPr>
+            <w:r>
+              <w:t>0</w:t>
+            </w:r>
+          </w:p>
+        </w:tc>
+        <w:tc>
+          <w:tcPr>
+            <w:tcW w:w="1134" w:type="dxa"/>
+          </w:tcPr>
+          <w:p>
+            <w:pPr>
+              <w:ind w:left="0" w:firstLine="0"/>
+            </w:pPr>
+            <w:r>
+              <w:t>0</w:t>
+            </w:r>
+          </w:p>
+        </w:tc>
+        <w:tc>
+          <w:tcPr>
+            <w:tcW w:w="1134" w:type="dxa"/>
+          </w:tcPr>
+          <w:p>
+            <w:pPr>
+              <w:ind w:left="0" w:firstLine="0"/>
+            </w:pPr>
+            <w:r>
+              <w:t>0</w:t>
+            </w:r>
+          </w:p>
+        </w:tc>
+      </w:tr>
+      <w:tr>
+        <w:tc>
+          <w:tcPr>
+            <w:tcW w:w="551" w:type="dxa"/>
+          </w:tcPr>
+          <w:p>
+            <w:pPr>
+              <w:ind w:left="0" w:firstLine="0"/>
+            </w:pPr>
+            <w:r>
+              <w:t>1</w:t>
+            </w:r>
+          </w:p>
+        </w:tc>
+        <w:tc>
+          <w:tcPr>
+            <w:tcW w:w="425" w:type="dxa"/>
+          </w:tcPr>
+          <w:p>
+            <w:pPr>
+              <w:ind w:left="0" w:firstLine="0"/>
+            </w:pPr>
+            <w:r>
+              <w:t>1</w:t>
+            </w:r>
+          </w:p>
+        </w:tc>
+        <w:tc>
+          <w:tcPr>
+            <w:tcW w:w="426" w:type="dxa"/>
+          </w:tcPr>
+          <w:p>
+            <w:pPr>
+              <w:ind w:left="0" w:firstLine="0"/>
+            </w:pPr>
+            <w:r>
+              <w:t>1</w:t>
+            </w:r>
+          </w:p>
+        </w:tc>
+        <w:tc>
+          <w:tcPr>
+            <w:tcW w:w="1275" w:type="dxa"/>
+          </w:tcPr>
+          <w:p>
+            <w:pPr>
+              <w:ind w:left="0" w:firstLine="0"/>
+            </w:pPr>
+            <w:r>
+              <w:t>1</w:t>
+            </w:r>
+          </w:p>
+        </w:tc>
+        <w:tc>
+          <w:tcPr>
+            <w:tcW w:w="1134" w:type="dxa"/>
+          </w:tcPr>
+          <w:p>
+            <w:pPr>
+              <w:ind w:left="0" w:firstLine="0"/>
+            </w:pPr>
+            <w:r>
+              <w:t>1</w:t>
+            </w:r>
+          </w:p>
+        </w:tc>
+        <w:tc>
+          <w:tcPr>
+            <w:tcW w:w="1134" w:type="dxa"/>
+          </w:tcPr>
+          <w:p>
+            <w:pPr>
+              <w:ind w:left="0" w:firstLine="0"/>
+            </w:pPr>
+            <w:r>
+              <w:t>0</w:t>
+            </w:r>
+          </w:p>
+        </w:tc>
+        <w:tc>
+          <w:tcPr>
+            <w:tcW w:w="1134" w:type="dxa"/>
+          </w:tcPr>
+          <w:p>
+            <w:pPr>
+              <w:ind w:left="0" w:firstLine="0"/>
+            </w:pPr>
+            <w:r>
+              <w:t>0</w:t>
+            </w:r>
+          </w:p>
+        </w:tc>
+      </w:tr>
+    </w:tbl>
     <w:p>
       <w:pPr>
         <w:spacing w:after="158"/>
@@ -4810,7 +7138,6 @@
         <w:tblCellMar>
           <w:top w:w="7" w:type="dxa"/>
           <w:left w:w="106" w:type="dxa"/>
-          <w:bottom w:w="0" w:type="dxa"/>
           <w:right w:w="49" w:type="dxa"/>
         </w:tblCellMar>
         <w:tblLook w:val="04A0" w:firstRow="1" w:lastRow="0" w:firstColumn="1" w:lastColumn="0" w:noHBand="0" w:noVBand="1"/>
@@ -5144,12 +7471,12 @@
       </w:r>
     </w:p>
     <w:sectPr>
-      <w:headerReference w:type="even" r:id="rId25"/>
-      <w:headerReference w:type="default" r:id="rId26"/>
-      <w:footerReference w:type="even" r:id="rId27"/>
-      <w:footerReference w:type="default" r:id="rId28"/>
-      <w:headerReference w:type="first" r:id="rId29"/>
-      <w:footerReference w:type="first" r:id="rId30"/>
+      <w:headerReference w:type="even" r:id="rId29"/>
+      <w:headerReference w:type="default" r:id="rId30"/>
+      <w:footerReference w:type="even" r:id="rId31"/>
+      <w:footerReference w:type="default" r:id="rId32"/>
+      <w:headerReference w:type="first" r:id="rId33"/>
+      <w:footerReference w:type="first" r:id="rId34"/>
       <w:pgSz w:w="11906" w:h="16838"/>
       <w:pgMar w:top="1829" w:right="1835" w:bottom="1502" w:left="1440" w:header="710" w:footer="278" w:gutter="0"/>
       <w:cols w:space="720"/>
@@ -5159,7 +7486,7 @@
 </file>
 
 <file path=word/endnotes.xml><?xml version="1.0" encoding="utf-8"?>
-<w:endnotes xmlns:wpc="http://schemas.microsoft.com/office/word/2010/wordprocessingCanvas" xmlns:cx="http://schemas.microsoft.com/office/drawing/2014/chartex" xmlns:cx1="http://schemas.microsoft.com/office/drawing/2015/9/8/chartex" xmlns:cx2="http://schemas.microsoft.com/office/drawing/2015/10/21/chartex" xmlns:cx3="http://schemas.microsoft.com/office/drawing/2016/5/9/chartex" xmlns:cx4="http://schemas.microsoft.com/office/drawing/2016/5/10/chartex" xmlns:cx5="http://schemas.microsoft.com/office/drawing/2016/5/11/chartex" xmlns:cx6="http://schemas.microsoft.com/office/drawing/2016/5/12/chartex" xmlns:cx7="http://schemas.microsoft.com/office/drawing/2016/5/13/chartex" xmlns:cx8="http://schemas.microsoft.com/office/drawing/2016/5/14/chartex" xmlns:mc="http://schemas.openxmlformats.org/markup-compatibility/2006" xmlns:aink="http://schemas.microsoft.com/office/drawing/2016/ink" xmlns:am3d="http://schemas.microsoft.com/office/drawing/2017/model3d" xmlns:o="urn:schemas-microsoft-com:office:office" xmlns:r="http://schemas.openxmlformats.org/officeDocument/2006/relationships" xmlns:m="http://schemas.openxmlformats.org/officeDocument/2006/math" xmlns:v="urn:schemas-microsoft-com:vml" xmlns:wp14="http://schemas.microsoft.com/office/word/2010/wordprocessingDrawing" xmlns:wp="http://schemas.openxmlformats.org/drawingml/2006/wordprocessingDrawing" xmlns:w10="urn:schemas-microsoft-com:office:word" xmlns:w="http://schemas.openxmlformats.org/wordprocessingml/2006/main" xmlns:w14="http://schemas.microsoft.com/office/word/2010/wordml" xmlns:w15="http://schemas.microsoft.com/office/word/2012/wordml" xmlns:w16cid="http://schemas.microsoft.com/office/word/2016/wordml/cid" xmlns:w16se="http://schemas.microsoft.com/office/word/2015/wordml/symex" xmlns:wpg="http://schemas.microsoft.com/office/word/2010/wordprocessingGroup" xmlns:wpi="http://schemas.microsoft.com/office/word/2010/wordprocessingInk" xmlns:wne="http://schemas.microsoft.com/office/word/2006/wordml" xmlns:wps="http://schemas.microsoft.com/office/word/2010/wordprocessingShape" mc:Ignorable="w14 w15 w16se w16cid wp14">
+<w:endnotes xmlns:wpc="http://schemas.microsoft.com/office/word/2010/wordprocessingCanvas" xmlns:cx="http://schemas.microsoft.com/office/drawing/2014/chartex" xmlns:cx1="http://schemas.microsoft.com/office/drawing/2015/9/8/chartex" xmlns:cx2="http://schemas.microsoft.com/office/drawing/2015/10/21/chartex" xmlns:cx3="http://schemas.microsoft.com/office/drawing/2016/5/9/chartex" xmlns:cx4="http://schemas.microsoft.com/office/drawing/2016/5/10/chartex" xmlns:cx5="http://schemas.microsoft.com/office/drawing/2016/5/11/chartex" xmlns:cx6="http://schemas.microsoft.com/office/drawing/2016/5/12/chartex" xmlns:cx7="http://schemas.microsoft.com/office/drawing/2016/5/13/chartex" xmlns:cx8="http://schemas.microsoft.com/office/drawing/2016/5/14/chartex" xmlns:mc="http://schemas.openxmlformats.org/markup-compatibility/2006" xmlns:aink="http://schemas.microsoft.com/office/drawing/2016/ink" xmlns:am3d="http://schemas.microsoft.com/office/drawing/2017/model3d" xmlns:o="urn:schemas-microsoft-com:office:office" xmlns:oel="http://schemas.microsoft.com/office/2019/extlst" xmlns:r="http://schemas.openxmlformats.org/officeDocument/2006/relationships" xmlns:m="http://schemas.openxmlformats.org/officeDocument/2006/math" xmlns:v="urn:schemas-microsoft-com:vml" xmlns:wp14="http://schemas.microsoft.com/office/word/2010/wordprocessingDrawing" xmlns:wp="http://schemas.openxmlformats.org/drawingml/2006/wordprocessingDrawing" xmlns:w10="urn:schemas-microsoft-com:office:word" xmlns:w="http://schemas.openxmlformats.org/wordprocessingml/2006/main" xmlns:w14="http://schemas.microsoft.com/office/word/2010/wordml" xmlns:w15="http://schemas.microsoft.com/office/word/2012/wordml" xmlns:w16cex="http://schemas.microsoft.com/office/word/2018/wordml/cex" xmlns:w16cid="http://schemas.microsoft.com/office/word/2016/wordml/cid" xmlns:w16="http://schemas.microsoft.com/office/word/2018/wordml" xmlns:w16sdtdh="http://schemas.microsoft.com/office/word/2020/wordml/sdtdatahash" xmlns:w16se="http://schemas.microsoft.com/office/word/2015/wordml/symex" xmlns:wpg="http://schemas.microsoft.com/office/word/2010/wordprocessingGroup" xmlns:wpi="http://schemas.microsoft.com/office/word/2010/wordprocessingInk" xmlns:wne="http://schemas.microsoft.com/office/word/2006/wordml" xmlns:wps="http://schemas.microsoft.com/office/word/2010/wordprocessingShape" mc:Ignorable="w14 w15 w16se w16cid w16 w16cex w16sdtdh wp14">
   <w:endnote w:type="separator" w:id="-1">
     <w:p>
       <w:pPr>
@@ -5184,7 +7511,7 @@
 </file>
 
 <file path=word/footer1.xml><?xml version="1.0" encoding="utf-8"?>
-<w:ftr xmlns:wpc="http://schemas.microsoft.com/office/word/2010/wordprocessingCanvas" xmlns:cx="http://schemas.microsoft.com/office/drawing/2014/chartex" xmlns:cx1="http://schemas.microsoft.com/office/drawing/2015/9/8/chartex" xmlns:cx2="http://schemas.microsoft.com/office/drawing/2015/10/21/chartex" xmlns:cx3="http://schemas.microsoft.com/office/drawing/2016/5/9/chartex" xmlns:cx4="http://schemas.microsoft.com/office/drawing/2016/5/10/chartex" xmlns:cx5="http://schemas.microsoft.com/office/drawing/2016/5/11/chartex" xmlns:cx6="http://schemas.microsoft.com/office/drawing/2016/5/12/chartex" xmlns:cx7="http://schemas.microsoft.com/office/drawing/2016/5/13/chartex" xmlns:cx8="http://schemas.microsoft.com/office/drawing/2016/5/14/chartex" xmlns:mc="http://schemas.openxmlformats.org/markup-compatibility/2006" xmlns:aink="http://schemas.microsoft.com/office/drawing/2016/ink" xmlns:am3d="http://schemas.microsoft.com/office/drawing/2017/model3d" xmlns:o="urn:schemas-microsoft-com:office:office" xmlns:r="http://schemas.openxmlformats.org/officeDocument/2006/relationships" xmlns:m="http://schemas.openxmlformats.org/officeDocument/2006/math" xmlns:v="urn:schemas-microsoft-com:vml" xmlns:wp14="http://schemas.microsoft.com/office/word/2010/wordprocessingDrawing" xmlns:wp="http://schemas.openxmlformats.org/drawingml/2006/wordprocessingDrawing" xmlns:w10="urn:schemas-microsoft-com:office:word" xmlns:w="http://schemas.openxmlformats.org/wordprocessingml/2006/main" xmlns:w14="http://schemas.microsoft.com/office/word/2010/wordml" xmlns:w15="http://schemas.microsoft.com/office/word/2012/wordml" xmlns:w16cid="http://schemas.microsoft.com/office/word/2016/wordml/cid" xmlns:w16se="http://schemas.microsoft.com/office/word/2015/wordml/symex" xmlns:wpg="http://schemas.microsoft.com/office/word/2010/wordprocessingGroup" xmlns:wpi="http://schemas.microsoft.com/office/word/2010/wordprocessingInk" xmlns:wne="http://schemas.microsoft.com/office/word/2006/wordml" xmlns:wps="http://schemas.microsoft.com/office/word/2010/wordprocessingShape" mc:Ignorable="w14 w15 w16se w16cid wp14">
+<w:ftr xmlns:wpc="http://schemas.microsoft.com/office/word/2010/wordprocessingCanvas" xmlns:cx="http://schemas.microsoft.com/office/drawing/2014/chartex" xmlns:cx1="http://schemas.microsoft.com/office/drawing/2015/9/8/chartex" xmlns:cx2="http://schemas.microsoft.com/office/drawing/2015/10/21/chartex" xmlns:cx3="http://schemas.microsoft.com/office/drawing/2016/5/9/chartex" xmlns:cx4="http://schemas.microsoft.com/office/drawing/2016/5/10/chartex" xmlns:cx5="http://schemas.microsoft.com/office/drawing/2016/5/11/chartex" xmlns:cx6="http://schemas.microsoft.com/office/drawing/2016/5/12/chartex" xmlns:cx7="http://schemas.microsoft.com/office/drawing/2016/5/13/chartex" xmlns:cx8="http://schemas.microsoft.com/office/drawing/2016/5/14/chartex" xmlns:mc="http://schemas.openxmlformats.org/markup-compatibility/2006" xmlns:aink="http://schemas.microsoft.com/office/drawing/2016/ink" xmlns:am3d="http://schemas.microsoft.com/office/drawing/2017/model3d" xmlns:o="urn:schemas-microsoft-com:office:office" xmlns:oel="http://schemas.microsoft.com/office/2019/extlst" xmlns:r="http://schemas.openxmlformats.org/officeDocument/2006/relationships" xmlns:m="http://schemas.openxmlformats.org/officeDocument/2006/math" xmlns:v="urn:schemas-microsoft-com:vml" xmlns:wp14="http://schemas.microsoft.com/office/word/2010/wordprocessingDrawing" xmlns:wp="http://schemas.openxmlformats.org/drawingml/2006/wordprocessingDrawing" xmlns:w10="urn:schemas-microsoft-com:office:word" xmlns:w="http://schemas.openxmlformats.org/wordprocessingml/2006/main" xmlns:w14="http://schemas.microsoft.com/office/word/2010/wordml" xmlns:w15="http://schemas.microsoft.com/office/word/2012/wordml" xmlns:w16cex="http://schemas.microsoft.com/office/word/2018/wordml/cex" xmlns:w16cid="http://schemas.microsoft.com/office/word/2016/wordml/cid" xmlns:w16="http://schemas.microsoft.com/office/word/2018/wordml" xmlns:w16sdtdh="http://schemas.microsoft.com/office/word/2020/wordml/sdtdatahash" xmlns:w16se="http://schemas.microsoft.com/office/word/2015/wordml/symex" xmlns:wpg="http://schemas.microsoft.com/office/word/2010/wordprocessingGroup" xmlns:wpi="http://schemas.microsoft.com/office/word/2010/wordprocessingInk" xmlns:wne="http://schemas.microsoft.com/office/word/2006/wordml" xmlns:wps="http://schemas.microsoft.com/office/word/2010/wordprocessingShape" mc:Ignorable="w14 w15 w16se w16cid w16 w16cex w16sdtdh wp14">
   <w:p>
     <w:pPr>
       <w:ind w:left="0" w:right="-400" w:firstLine="0"/>
@@ -5217,27 +7544,14 @@
     <w:r>
       <w:t xml:space="preserve"> of </w:t>
     </w:r>
-    <w:r>
-      <w:fldChar w:fldCharType="begin"/>
-    </w:r>
-    <w:r>
-      <w:instrText xml:space="preserve"> NUMPAGES   \* MERGEFORMAT </w:instrText>
-    </w:r>
-    <w:r>
-      <w:fldChar w:fldCharType="separate"/>
-    </w:r>
-    <w:r>
-      <w:rPr>
-        <w:b/>
-      </w:rPr>
-      <w:t>6</w:t>
-    </w:r>
-    <w:r>
-      <w:rPr>
-        <w:b/>
-      </w:rPr>
-      <w:fldChar w:fldCharType="end"/>
-    </w:r>
+    <w:fldSimple w:instr=" NUMPAGES   \* MERGEFORMAT ">
+      <w:r>
+        <w:rPr>
+          <w:b/>
+        </w:rPr>
+        <w:t>6</w:t>
+      </w:r>
+    </w:fldSimple>
     <w:r>
       <w:t xml:space="preserve"> </w:t>
     </w:r>
@@ -5254,7 +7568,7 @@
 </file>
 
 <file path=word/footer2.xml><?xml version="1.0" encoding="utf-8"?>
-<w:ftr xmlns:wpc="http://schemas.microsoft.com/office/word/2010/wordprocessingCanvas" xmlns:cx="http://schemas.microsoft.com/office/drawing/2014/chartex" xmlns:cx1="http://schemas.microsoft.com/office/drawing/2015/9/8/chartex" xmlns:cx2="http://schemas.microsoft.com/office/drawing/2015/10/21/chartex" xmlns:cx3="http://schemas.microsoft.com/office/drawing/2016/5/9/chartex" xmlns:cx4="http://schemas.microsoft.com/office/drawing/2016/5/10/chartex" xmlns:cx5="http://schemas.microsoft.com/office/drawing/2016/5/11/chartex" xmlns:cx6="http://schemas.microsoft.com/office/drawing/2016/5/12/chartex" xmlns:cx7="http://schemas.microsoft.com/office/drawing/2016/5/13/chartex" xmlns:cx8="http://schemas.microsoft.com/office/drawing/2016/5/14/chartex" xmlns:mc="http://schemas.openxmlformats.org/markup-compatibility/2006" xmlns:aink="http://schemas.microsoft.com/office/drawing/2016/ink" xmlns:am3d="http://schemas.microsoft.com/office/drawing/2017/model3d" xmlns:o="urn:schemas-microsoft-com:office:office" xmlns:r="http://schemas.openxmlformats.org/officeDocument/2006/relationships" xmlns:m="http://schemas.openxmlformats.org/officeDocument/2006/math" xmlns:v="urn:schemas-microsoft-com:vml" xmlns:wp14="http://schemas.microsoft.com/office/word/2010/wordprocessingDrawing" xmlns:wp="http://schemas.openxmlformats.org/drawingml/2006/wordprocessingDrawing" xmlns:w10="urn:schemas-microsoft-com:office:word" xmlns:w="http://schemas.openxmlformats.org/wordprocessingml/2006/main" xmlns:w14="http://schemas.microsoft.com/office/word/2010/wordml" xmlns:w15="http://schemas.microsoft.com/office/word/2012/wordml" xmlns:w16cid="http://schemas.microsoft.com/office/word/2016/wordml/cid" xmlns:w16se="http://schemas.microsoft.com/office/word/2015/wordml/symex" xmlns:wpg="http://schemas.microsoft.com/office/word/2010/wordprocessingGroup" xmlns:wpi="http://schemas.microsoft.com/office/word/2010/wordprocessingInk" xmlns:wne="http://schemas.microsoft.com/office/word/2006/wordml" xmlns:wps="http://schemas.microsoft.com/office/word/2010/wordprocessingShape" mc:Ignorable="w14 w15 w16se w16cid wp14">
+<w:ftr xmlns:wpc="http://schemas.microsoft.com/office/word/2010/wordprocessingCanvas" xmlns:cx="http://schemas.microsoft.com/office/drawing/2014/chartex" xmlns:cx1="http://schemas.microsoft.com/office/drawing/2015/9/8/chartex" xmlns:cx2="http://schemas.microsoft.com/office/drawing/2015/10/21/chartex" xmlns:cx3="http://schemas.microsoft.com/office/drawing/2016/5/9/chartex" xmlns:cx4="http://schemas.microsoft.com/office/drawing/2016/5/10/chartex" xmlns:cx5="http://schemas.microsoft.com/office/drawing/2016/5/11/chartex" xmlns:cx6="http://schemas.microsoft.com/office/drawing/2016/5/12/chartex" xmlns:cx7="http://schemas.microsoft.com/office/drawing/2016/5/13/chartex" xmlns:cx8="http://schemas.microsoft.com/office/drawing/2016/5/14/chartex" xmlns:mc="http://schemas.openxmlformats.org/markup-compatibility/2006" xmlns:aink="http://schemas.microsoft.com/office/drawing/2016/ink" xmlns:am3d="http://schemas.microsoft.com/office/drawing/2017/model3d" xmlns:o="urn:schemas-microsoft-com:office:office" xmlns:oel="http://schemas.microsoft.com/office/2019/extlst" xmlns:r="http://schemas.openxmlformats.org/officeDocument/2006/relationships" xmlns:m="http://schemas.openxmlformats.org/officeDocument/2006/math" xmlns:v="urn:schemas-microsoft-com:vml" xmlns:wp14="http://schemas.microsoft.com/office/word/2010/wordprocessingDrawing" xmlns:wp="http://schemas.openxmlformats.org/drawingml/2006/wordprocessingDrawing" xmlns:w10="urn:schemas-microsoft-com:office:word" xmlns:w="http://schemas.openxmlformats.org/wordprocessingml/2006/main" xmlns:w14="http://schemas.microsoft.com/office/word/2010/wordml" xmlns:w15="http://schemas.microsoft.com/office/word/2012/wordml" xmlns:w16cex="http://schemas.microsoft.com/office/word/2018/wordml/cex" xmlns:w16cid="http://schemas.microsoft.com/office/word/2016/wordml/cid" xmlns:w16="http://schemas.microsoft.com/office/word/2018/wordml" xmlns:w16sdtdh="http://schemas.microsoft.com/office/word/2020/wordml/sdtdatahash" xmlns:w16se="http://schemas.microsoft.com/office/word/2015/wordml/symex" xmlns:wpg="http://schemas.microsoft.com/office/word/2010/wordprocessingGroup" xmlns:wpi="http://schemas.microsoft.com/office/word/2010/wordprocessingInk" xmlns:wne="http://schemas.microsoft.com/office/word/2006/wordml" xmlns:wps="http://schemas.microsoft.com/office/word/2010/wordprocessingShape" mc:Ignorable="w14 w15 w16se w16cid w16 w16cex w16sdtdh wp14">
   <w:p>
     <w:pPr>
       <w:ind w:left="0" w:right="-400" w:firstLine="0"/>
@@ -5287,27 +7601,14 @@
     <w:r>
       <w:t xml:space="preserve"> of </w:t>
     </w:r>
-    <w:r>
-      <w:fldChar w:fldCharType="begin"/>
-    </w:r>
-    <w:r>
-      <w:instrText xml:space="preserve"> NUMPAGES   \* MERGEFORMAT </w:instrText>
-    </w:r>
-    <w:r>
-      <w:fldChar w:fldCharType="separate"/>
-    </w:r>
-    <w:r>
-      <w:rPr>
-        <w:b/>
-      </w:rPr>
-      <w:t>6</w:t>
-    </w:r>
-    <w:r>
-      <w:rPr>
-        <w:b/>
-      </w:rPr>
-      <w:fldChar w:fldCharType="end"/>
-    </w:r>
+    <w:fldSimple w:instr=" NUMPAGES   \* MERGEFORMAT ">
+      <w:r>
+        <w:rPr>
+          <w:b/>
+        </w:rPr>
+        <w:t>6</w:t>
+      </w:r>
+    </w:fldSimple>
     <w:r>
       <w:t xml:space="preserve"> </w:t>
     </w:r>
@@ -5324,7 +7625,7 @@
 </file>
 
 <file path=word/footer3.xml><?xml version="1.0" encoding="utf-8"?>
-<w:ftr xmlns:wpc="http://schemas.microsoft.com/office/word/2010/wordprocessingCanvas" xmlns:cx="http://schemas.microsoft.com/office/drawing/2014/chartex" xmlns:cx1="http://schemas.microsoft.com/office/drawing/2015/9/8/chartex" xmlns:cx2="http://schemas.microsoft.com/office/drawing/2015/10/21/chartex" xmlns:cx3="http://schemas.microsoft.com/office/drawing/2016/5/9/chartex" xmlns:cx4="http://schemas.microsoft.com/office/drawing/2016/5/10/chartex" xmlns:cx5="http://schemas.microsoft.com/office/drawing/2016/5/11/chartex" xmlns:cx6="http://schemas.microsoft.com/office/drawing/2016/5/12/chartex" xmlns:cx7="http://schemas.microsoft.com/office/drawing/2016/5/13/chartex" xmlns:cx8="http://schemas.microsoft.com/office/drawing/2016/5/14/chartex" xmlns:mc="http://schemas.openxmlformats.org/markup-compatibility/2006" xmlns:aink="http://schemas.microsoft.com/office/drawing/2016/ink" xmlns:am3d="http://schemas.microsoft.com/office/drawing/2017/model3d" xmlns:o="urn:schemas-microsoft-com:office:office" xmlns:r="http://schemas.openxmlformats.org/officeDocument/2006/relationships" xmlns:m="http://schemas.openxmlformats.org/officeDocument/2006/math" xmlns:v="urn:schemas-microsoft-com:vml" xmlns:wp14="http://schemas.microsoft.com/office/word/2010/wordprocessingDrawing" xmlns:wp="http://schemas.openxmlformats.org/drawingml/2006/wordprocessingDrawing" xmlns:w10="urn:schemas-microsoft-com:office:word" xmlns:w="http://schemas.openxmlformats.org/wordprocessingml/2006/main" xmlns:w14="http://schemas.microsoft.com/office/word/2010/wordml" xmlns:w15="http://schemas.microsoft.com/office/word/2012/wordml" xmlns:w16cid="http://schemas.microsoft.com/office/word/2016/wordml/cid" xmlns:w16se="http://schemas.microsoft.com/office/word/2015/wordml/symex" xmlns:wpg="http://schemas.microsoft.com/office/word/2010/wordprocessingGroup" xmlns:wpi="http://schemas.microsoft.com/office/word/2010/wordprocessingInk" xmlns:wne="http://schemas.microsoft.com/office/word/2006/wordml" xmlns:wps="http://schemas.microsoft.com/office/word/2010/wordprocessingShape" mc:Ignorable="w14 w15 w16se w16cid wp14">
+<w:ftr xmlns:wpc="http://schemas.microsoft.com/office/word/2010/wordprocessingCanvas" xmlns:cx="http://schemas.microsoft.com/office/drawing/2014/chartex" xmlns:cx1="http://schemas.microsoft.com/office/drawing/2015/9/8/chartex" xmlns:cx2="http://schemas.microsoft.com/office/drawing/2015/10/21/chartex" xmlns:cx3="http://schemas.microsoft.com/office/drawing/2016/5/9/chartex" xmlns:cx4="http://schemas.microsoft.com/office/drawing/2016/5/10/chartex" xmlns:cx5="http://schemas.microsoft.com/office/drawing/2016/5/11/chartex" xmlns:cx6="http://schemas.microsoft.com/office/drawing/2016/5/12/chartex" xmlns:cx7="http://schemas.microsoft.com/office/drawing/2016/5/13/chartex" xmlns:cx8="http://schemas.microsoft.com/office/drawing/2016/5/14/chartex" xmlns:mc="http://schemas.openxmlformats.org/markup-compatibility/2006" xmlns:aink="http://schemas.microsoft.com/office/drawing/2016/ink" xmlns:am3d="http://schemas.microsoft.com/office/drawing/2017/model3d" xmlns:o="urn:schemas-microsoft-com:office:office" xmlns:oel="http://schemas.microsoft.com/office/2019/extlst" xmlns:r="http://schemas.openxmlformats.org/officeDocument/2006/relationships" xmlns:m="http://schemas.openxmlformats.org/officeDocument/2006/math" xmlns:v="urn:schemas-microsoft-com:vml" xmlns:wp14="http://schemas.microsoft.com/office/word/2010/wordprocessingDrawing" xmlns:wp="http://schemas.openxmlformats.org/drawingml/2006/wordprocessingDrawing" xmlns:w10="urn:schemas-microsoft-com:office:word" xmlns:w="http://schemas.openxmlformats.org/wordprocessingml/2006/main" xmlns:w14="http://schemas.microsoft.com/office/word/2010/wordml" xmlns:w15="http://schemas.microsoft.com/office/word/2012/wordml" xmlns:w16cex="http://schemas.microsoft.com/office/word/2018/wordml/cex" xmlns:w16cid="http://schemas.microsoft.com/office/word/2016/wordml/cid" xmlns:w16="http://schemas.microsoft.com/office/word/2018/wordml" xmlns:w16sdtdh="http://schemas.microsoft.com/office/word/2020/wordml/sdtdatahash" xmlns:w16se="http://schemas.microsoft.com/office/word/2015/wordml/symex" xmlns:wpg="http://schemas.microsoft.com/office/word/2010/wordprocessingGroup" xmlns:wpi="http://schemas.microsoft.com/office/word/2010/wordprocessingInk" xmlns:wne="http://schemas.microsoft.com/office/word/2006/wordml" xmlns:wps="http://schemas.microsoft.com/office/word/2010/wordprocessingShape" mc:Ignorable="w14 w15 w16se w16cid w16 w16cex w16sdtdh wp14">
   <w:p>
     <w:pPr>
       <w:ind w:left="0" w:right="-400" w:firstLine="0"/>
@@ -5357,27 +7658,14 @@
     <w:r>
       <w:t xml:space="preserve"> of </w:t>
     </w:r>
-    <w:r>
-      <w:fldChar w:fldCharType="begin"/>
-    </w:r>
-    <w:r>
-      <w:instrText xml:space="preserve"> NUMPAGES   \* MERGEFORMAT </w:instrText>
-    </w:r>
-    <w:r>
-      <w:fldChar w:fldCharType="separate"/>
-    </w:r>
-    <w:r>
-      <w:rPr>
-        <w:b/>
-      </w:rPr>
-      <w:t>6</w:t>
-    </w:r>
-    <w:r>
-      <w:rPr>
-        <w:b/>
-      </w:rPr>
-      <w:fldChar w:fldCharType="end"/>
-    </w:r>
+    <w:fldSimple w:instr=" NUMPAGES   \* MERGEFORMAT ">
+      <w:r>
+        <w:rPr>
+          <w:b/>
+        </w:rPr>
+        <w:t>6</w:t>
+      </w:r>
+    </w:fldSimple>
     <w:r>
       <w:t xml:space="preserve"> </w:t>
     </w:r>
@@ -5394,7 +7682,7 @@
 </file>
 
 <file path=word/footnotes.xml><?xml version="1.0" encoding="utf-8"?>
-<w:footnotes xmlns:wpc="http://schemas.microsoft.com/office/word/2010/wordprocessingCanvas" xmlns:cx="http://schemas.microsoft.com/office/drawing/2014/chartex" xmlns:cx1="http://schemas.microsoft.com/office/drawing/2015/9/8/chartex" xmlns:cx2="http://schemas.microsoft.com/office/drawing/2015/10/21/chartex" xmlns:cx3="http://schemas.microsoft.com/office/drawing/2016/5/9/chartex" xmlns:cx4="http://schemas.microsoft.com/office/drawing/2016/5/10/chartex" xmlns:cx5="http://schemas.microsoft.com/office/drawing/2016/5/11/chartex" xmlns:cx6="http://schemas.microsoft.com/office/drawing/2016/5/12/chartex" xmlns:cx7="http://schemas.microsoft.com/office/drawing/2016/5/13/chartex" xmlns:cx8="http://schemas.microsoft.com/office/drawing/2016/5/14/chartex" xmlns:mc="http://schemas.openxmlformats.org/markup-compatibility/2006" xmlns:aink="http://schemas.microsoft.com/office/drawing/2016/ink" xmlns:am3d="http://schemas.microsoft.com/office/drawing/2017/model3d" xmlns:o="urn:schemas-microsoft-com:office:office" xmlns:r="http://schemas.openxmlformats.org/officeDocument/2006/relationships" xmlns:m="http://schemas.openxmlformats.org/officeDocument/2006/math" xmlns:v="urn:schemas-microsoft-com:vml" xmlns:wp14="http://schemas.microsoft.com/office/word/2010/wordprocessingDrawing" xmlns:wp="http://schemas.openxmlformats.org/drawingml/2006/wordprocessingDrawing" xmlns:w10="urn:schemas-microsoft-com:office:word" xmlns:w="http://schemas.openxmlformats.org/wordprocessingml/2006/main" xmlns:w14="http://schemas.microsoft.com/office/word/2010/wordml" xmlns:w15="http://schemas.microsoft.com/office/word/2012/wordml" xmlns:w16cid="http://schemas.microsoft.com/office/word/2016/wordml/cid" xmlns:w16se="http://schemas.microsoft.com/office/word/2015/wordml/symex" xmlns:wpg="http://schemas.microsoft.com/office/word/2010/wordprocessingGroup" xmlns:wpi="http://schemas.microsoft.com/office/word/2010/wordprocessingInk" xmlns:wne="http://schemas.microsoft.com/office/word/2006/wordml" xmlns:wps="http://schemas.microsoft.com/office/word/2010/wordprocessingShape" mc:Ignorable="w14 w15 w16se w16cid wp14">
+<w:footnotes xmlns:wpc="http://schemas.microsoft.com/office/word/2010/wordprocessingCanvas" xmlns:cx="http://schemas.microsoft.com/office/drawing/2014/chartex" xmlns:cx1="http://schemas.microsoft.com/office/drawing/2015/9/8/chartex" xmlns:cx2="http://schemas.microsoft.com/office/drawing/2015/10/21/chartex" xmlns:cx3="http://schemas.microsoft.com/office/drawing/2016/5/9/chartex" xmlns:cx4="http://schemas.microsoft.com/office/drawing/2016/5/10/chartex" xmlns:cx5="http://schemas.microsoft.com/office/drawing/2016/5/11/chartex" xmlns:cx6="http://schemas.microsoft.com/office/drawing/2016/5/12/chartex" xmlns:cx7="http://schemas.microsoft.com/office/drawing/2016/5/13/chartex" xmlns:cx8="http://schemas.microsoft.com/office/drawing/2016/5/14/chartex" xmlns:mc="http://schemas.openxmlformats.org/markup-compatibility/2006" xmlns:aink="http://schemas.microsoft.com/office/drawing/2016/ink" xmlns:am3d="http://schemas.microsoft.com/office/drawing/2017/model3d" xmlns:o="urn:schemas-microsoft-com:office:office" xmlns:oel="http://schemas.microsoft.com/office/2019/extlst" xmlns:r="http://schemas.openxmlformats.org/officeDocument/2006/relationships" xmlns:m="http://schemas.openxmlformats.org/officeDocument/2006/math" xmlns:v="urn:schemas-microsoft-com:vml" xmlns:wp14="http://schemas.microsoft.com/office/word/2010/wordprocessingDrawing" xmlns:wp="http://schemas.openxmlformats.org/drawingml/2006/wordprocessingDrawing" xmlns:w10="urn:schemas-microsoft-com:office:word" xmlns:w="http://schemas.openxmlformats.org/wordprocessingml/2006/main" xmlns:w14="http://schemas.microsoft.com/office/word/2010/wordml" xmlns:w15="http://schemas.microsoft.com/office/word/2012/wordml" xmlns:w16cex="http://schemas.microsoft.com/office/word/2018/wordml/cex" xmlns:w16cid="http://schemas.microsoft.com/office/word/2016/wordml/cid" xmlns:w16="http://schemas.microsoft.com/office/word/2018/wordml" xmlns:w16sdtdh="http://schemas.microsoft.com/office/word/2020/wordml/sdtdatahash" xmlns:w16se="http://schemas.microsoft.com/office/word/2015/wordml/symex" xmlns:wpg="http://schemas.microsoft.com/office/word/2010/wordprocessingGroup" xmlns:wpi="http://schemas.microsoft.com/office/word/2010/wordprocessingInk" xmlns:wne="http://schemas.microsoft.com/office/word/2006/wordml" xmlns:wps="http://schemas.microsoft.com/office/word/2010/wordprocessingShape" mc:Ignorable="w14 w15 w16se w16cid w16 w16cex w16sdtdh wp14">
   <w:footnote w:type="separator" w:id="-1">
     <w:p>
       <w:pPr>
@@ -5419,7 +7707,7 @@
 </file>
 
 <file path=word/header1.xml><?xml version="1.0" encoding="utf-8"?>
-<w:hdr xmlns:wpc="http://schemas.microsoft.com/office/word/2010/wordprocessingCanvas" xmlns:cx="http://schemas.microsoft.com/office/drawing/2014/chartex" xmlns:cx1="http://schemas.microsoft.com/office/drawing/2015/9/8/chartex" xmlns:cx2="http://schemas.microsoft.com/office/drawing/2015/10/21/chartex" xmlns:cx3="http://schemas.microsoft.com/office/drawing/2016/5/9/chartex" xmlns:cx4="http://schemas.microsoft.com/office/drawing/2016/5/10/chartex" xmlns:cx5="http://schemas.microsoft.com/office/drawing/2016/5/11/chartex" xmlns:cx6="http://schemas.microsoft.com/office/drawing/2016/5/12/chartex" xmlns:cx7="http://schemas.microsoft.com/office/drawing/2016/5/13/chartex" xmlns:cx8="http://schemas.microsoft.com/office/drawing/2016/5/14/chartex" xmlns:mc="http://schemas.openxmlformats.org/markup-compatibility/2006" xmlns:aink="http://schemas.microsoft.com/office/drawing/2016/ink" xmlns:am3d="http://schemas.microsoft.com/office/drawing/2017/model3d" xmlns:o="urn:schemas-microsoft-com:office:office" xmlns:r="http://schemas.openxmlformats.org/officeDocument/2006/relationships" xmlns:m="http://schemas.openxmlformats.org/officeDocument/2006/math" xmlns:v="urn:schemas-microsoft-com:vml" xmlns:wp14="http://schemas.microsoft.com/office/word/2010/wordprocessingDrawing" xmlns:wp="http://schemas.openxmlformats.org/drawingml/2006/wordprocessingDrawing" xmlns:w10="urn:schemas-microsoft-com:office:word" xmlns:w="http://schemas.openxmlformats.org/wordprocessingml/2006/main" xmlns:w14="http://schemas.microsoft.com/office/word/2010/wordml" xmlns:w15="http://schemas.microsoft.com/office/word/2012/wordml" xmlns:w16cid="http://schemas.microsoft.com/office/word/2016/wordml/cid" xmlns:w16se="http://schemas.microsoft.com/office/word/2015/wordml/symex" xmlns:wpg="http://schemas.microsoft.com/office/word/2010/wordprocessingGroup" xmlns:wpi="http://schemas.microsoft.com/office/word/2010/wordprocessingInk" xmlns:wne="http://schemas.microsoft.com/office/word/2006/wordml" xmlns:wps="http://schemas.microsoft.com/office/word/2010/wordprocessingShape" mc:Ignorable="w14 w15 w16se w16cid wp14">
+<w:hdr xmlns:wpc="http://schemas.microsoft.com/office/word/2010/wordprocessingCanvas" xmlns:cx="http://schemas.microsoft.com/office/drawing/2014/chartex" xmlns:cx1="http://schemas.microsoft.com/office/drawing/2015/9/8/chartex" xmlns:cx2="http://schemas.microsoft.com/office/drawing/2015/10/21/chartex" xmlns:cx3="http://schemas.microsoft.com/office/drawing/2016/5/9/chartex" xmlns:cx4="http://schemas.microsoft.com/office/drawing/2016/5/10/chartex" xmlns:cx5="http://schemas.microsoft.com/office/drawing/2016/5/11/chartex" xmlns:cx6="http://schemas.microsoft.com/office/drawing/2016/5/12/chartex" xmlns:cx7="http://schemas.microsoft.com/office/drawing/2016/5/13/chartex" xmlns:cx8="http://schemas.microsoft.com/office/drawing/2016/5/14/chartex" xmlns:mc="http://schemas.openxmlformats.org/markup-compatibility/2006" xmlns:aink="http://schemas.microsoft.com/office/drawing/2016/ink" xmlns:am3d="http://schemas.microsoft.com/office/drawing/2017/model3d" xmlns:o="urn:schemas-microsoft-com:office:office" xmlns:oel="http://schemas.microsoft.com/office/2019/extlst" xmlns:r="http://schemas.openxmlformats.org/officeDocument/2006/relationships" xmlns:m="http://schemas.openxmlformats.org/officeDocument/2006/math" xmlns:v="urn:schemas-microsoft-com:vml" xmlns:wp14="http://schemas.microsoft.com/office/word/2010/wordprocessingDrawing" xmlns:wp="http://schemas.openxmlformats.org/drawingml/2006/wordprocessingDrawing" xmlns:w10="urn:schemas-microsoft-com:office:word" xmlns:w="http://schemas.openxmlformats.org/wordprocessingml/2006/main" xmlns:w14="http://schemas.microsoft.com/office/word/2010/wordml" xmlns:w15="http://schemas.microsoft.com/office/word/2012/wordml" xmlns:w16cex="http://schemas.microsoft.com/office/word/2018/wordml/cex" xmlns:w16cid="http://schemas.microsoft.com/office/word/2016/wordml/cid" xmlns:w16="http://schemas.microsoft.com/office/word/2018/wordml" xmlns:w16sdtdh="http://schemas.microsoft.com/office/word/2020/wordml/sdtdatahash" xmlns:w16se="http://schemas.microsoft.com/office/word/2015/wordml/symex" xmlns:wpg="http://schemas.microsoft.com/office/word/2010/wordprocessingGroup" xmlns:wpi="http://schemas.microsoft.com/office/word/2010/wordprocessingInk" xmlns:wne="http://schemas.microsoft.com/office/word/2006/wordml" xmlns:wps="http://schemas.microsoft.com/office/word/2010/wordprocessingShape" mc:Ignorable="w14 w15 w16se w16cid w16 w16cex w16sdtdh wp14">
   <w:p>
     <w:pPr>
       <w:spacing w:after="158"/>
@@ -5458,7 +7746,7 @@
 </file>
 
 <file path=word/header2.xml><?xml version="1.0" encoding="utf-8"?>
-<w:hdr xmlns:wpc="http://schemas.microsoft.com/office/word/2010/wordprocessingCanvas" xmlns:cx="http://schemas.microsoft.com/office/drawing/2014/chartex" xmlns:cx1="http://schemas.microsoft.com/office/drawing/2015/9/8/chartex" xmlns:cx2="http://schemas.microsoft.com/office/drawing/2015/10/21/chartex" xmlns:cx3="http://schemas.microsoft.com/office/drawing/2016/5/9/chartex" xmlns:cx4="http://schemas.microsoft.com/office/drawing/2016/5/10/chartex" xmlns:cx5="http://schemas.microsoft.com/office/drawing/2016/5/11/chartex" xmlns:cx6="http://schemas.microsoft.com/office/drawing/2016/5/12/chartex" xmlns:cx7="http://schemas.microsoft.com/office/drawing/2016/5/13/chartex" xmlns:cx8="http://schemas.microsoft.com/office/drawing/2016/5/14/chartex" xmlns:mc="http://schemas.openxmlformats.org/markup-compatibility/2006" xmlns:aink="http://schemas.microsoft.com/office/drawing/2016/ink" xmlns:am3d="http://schemas.microsoft.com/office/drawing/2017/model3d" xmlns:o="urn:schemas-microsoft-com:office:office" xmlns:r="http://schemas.openxmlformats.org/officeDocument/2006/relationships" xmlns:m="http://schemas.openxmlformats.org/officeDocument/2006/math" xmlns:v="urn:schemas-microsoft-com:vml" xmlns:wp14="http://schemas.microsoft.com/office/word/2010/wordprocessingDrawing" xmlns:wp="http://schemas.openxmlformats.org/drawingml/2006/wordprocessingDrawing" xmlns:w10="urn:schemas-microsoft-com:office:word" xmlns:w="http://schemas.openxmlformats.org/wordprocessingml/2006/main" xmlns:w14="http://schemas.microsoft.com/office/word/2010/wordml" xmlns:w15="http://schemas.microsoft.com/office/word/2012/wordml" xmlns:w16cid="http://schemas.microsoft.com/office/word/2016/wordml/cid" xmlns:w16se="http://schemas.microsoft.com/office/word/2015/wordml/symex" xmlns:wpg="http://schemas.microsoft.com/office/word/2010/wordprocessingGroup" xmlns:wpi="http://schemas.microsoft.com/office/word/2010/wordprocessingInk" xmlns:wne="http://schemas.microsoft.com/office/word/2006/wordml" xmlns:wps="http://schemas.microsoft.com/office/word/2010/wordprocessingShape" mc:Ignorable="w14 w15 w16se w16cid wp14">
+<w:hdr xmlns:wpc="http://schemas.microsoft.com/office/word/2010/wordprocessingCanvas" xmlns:cx="http://schemas.microsoft.com/office/drawing/2014/chartex" xmlns:cx1="http://schemas.microsoft.com/office/drawing/2015/9/8/chartex" xmlns:cx2="http://schemas.microsoft.com/office/drawing/2015/10/21/chartex" xmlns:cx3="http://schemas.microsoft.com/office/drawing/2016/5/9/chartex" xmlns:cx4="http://schemas.microsoft.com/office/drawing/2016/5/10/chartex" xmlns:cx5="http://schemas.microsoft.com/office/drawing/2016/5/11/chartex" xmlns:cx6="http://schemas.microsoft.com/office/drawing/2016/5/12/chartex" xmlns:cx7="http://schemas.microsoft.com/office/drawing/2016/5/13/chartex" xmlns:cx8="http://schemas.microsoft.com/office/drawing/2016/5/14/chartex" xmlns:mc="http://schemas.openxmlformats.org/markup-compatibility/2006" xmlns:aink="http://schemas.microsoft.com/office/drawing/2016/ink" xmlns:am3d="http://schemas.microsoft.com/office/drawing/2017/model3d" xmlns:o="urn:schemas-microsoft-com:office:office" xmlns:oel="http://schemas.microsoft.com/office/2019/extlst" xmlns:r="http://schemas.openxmlformats.org/officeDocument/2006/relationships" xmlns:m="http://schemas.openxmlformats.org/officeDocument/2006/math" xmlns:v="urn:schemas-microsoft-com:vml" xmlns:wp14="http://schemas.microsoft.com/office/word/2010/wordprocessingDrawing" xmlns:wp="http://schemas.openxmlformats.org/drawingml/2006/wordprocessingDrawing" xmlns:w10="urn:schemas-microsoft-com:office:word" xmlns:w="http://schemas.openxmlformats.org/wordprocessingml/2006/main" xmlns:w14="http://schemas.microsoft.com/office/word/2010/wordml" xmlns:w15="http://schemas.microsoft.com/office/word/2012/wordml" xmlns:w16cex="http://schemas.microsoft.com/office/word/2018/wordml/cex" xmlns:w16cid="http://schemas.microsoft.com/office/word/2016/wordml/cid" xmlns:w16="http://schemas.microsoft.com/office/word/2018/wordml" xmlns:w16sdtdh="http://schemas.microsoft.com/office/word/2020/wordml/sdtdatahash" xmlns:w16se="http://schemas.microsoft.com/office/word/2015/wordml/symex" xmlns:wpg="http://schemas.microsoft.com/office/word/2010/wordprocessingGroup" xmlns:wpi="http://schemas.microsoft.com/office/word/2010/wordprocessingInk" xmlns:wne="http://schemas.microsoft.com/office/word/2006/wordml" xmlns:wps="http://schemas.microsoft.com/office/word/2010/wordprocessingShape" mc:Ignorable="w14 w15 w16se w16cid w16 w16cex w16sdtdh wp14">
   <w:p>
     <w:pPr>
       <w:spacing w:after="158"/>
@@ -5497,7 +7785,7 @@
 </file>
 
 <file path=word/header3.xml><?xml version="1.0" encoding="utf-8"?>
-<w:hdr xmlns:wpc="http://schemas.microsoft.com/office/word/2010/wordprocessingCanvas" xmlns:cx="http://schemas.microsoft.com/office/drawing/2014/chartex" xmlns:cx1="http://schemas.microsoft.com/office/drawing/2015/9/8/chartex" xmlns:cx2="http://schemas.microsoft.com/office/drawing/2015/10/21/chartex" xmlns:cx3="http://schemas.microsoft.com/office/drawing/2016/5/9/chartex" xmlns:cx4="http://schemas.microsoft.com/office/drawing/2016/5/10/chartex" xmlns:cx5="http://schemas.microsoft.com/office/drawing/2016/5/11/chartex" xmlns:cx6="http://schemas.microsoft.com/office/drawing/2016/5/12/chartex" xmlns:cx7="http://schemas.microsoft.com/office/drawing/2016/5/13/chartex" xmlns:cx8="http://schemas.microsoft.com/office/drawing/2016/5/14/chartex" xmlns:mc="http://schemas.openxmlformats.org/markup-compatibility/2006" xmlns:aink="http://schemas.microsoft.com/office/drawing/2016/ink" xmlns:am3d="http://schemas.microsoft.com/office/drawing/2017/model3d" xmlns:o="urn:schemas-microsoft-com:office:office" xmlns:r="http://schemas.openxmlformats.org/officeDocument/2006/relationships" xmlns:m="http://schemas.openxmlformats.org/officeDocument/2006/math" xmlns:v="urn:schemas-microsoft-com:vml" xmlns:wp14="http://schemas.microsoft.com/office/word/2010/wordprocessingDrawing" xmlns:wp="http://schemas.openxmlformats.org/drawingml/2006/wordprocessingDrawing" xmlns:w10="urn:schemas-microsoft-com:office:word" xmlns:w="http://schemas.openxmlformats.org/wordprocessingml/2006/main" xmlns:w14="http://schemas.microsoft.com/office/word/2010/wordml" xmlns:w15="http://schemas.microsoft.com/office/word/2012/wordml" xmlns:w16cid="http://schemas.microsoft.com/office/word/2016/wordml/cid" xmlns:w16se="http://schemas.microsoft.com/office/word/2015/wordml/symex" xmlns:wpg="http://schemas.microsoft.com/office/word/2010/wordprocessingGroup" xmlns:wpi="http://schemas.microsoft.com/office/word/2010/wordprocessingInk" xmlns:wne="http://schemas.microsoft.com/office/word/2006/wordml" xmlns:wps="http://schemas.microsoft.com/office/word/2010/wordprocessingShape" mc:Ignorable="w14 w15 w16se w16cid wp14">
+<w:hdr xmlns:wpc="http://schemas.microsoft.com/office/word/2010/wordprocessingCanvas" xmlns:cx="http://schemas.microsoft.com/office/drawing/2014/chartex" xmlns:cx1="http://schemas.microsoft.com/office/drawing/2015/9/8/chartex" xmlns:cx2="http://schemas.microsoft.com/office/drawing/2015/10/21/chartex" xmlns:cx3="http://schemas.microsoft.com/office/drawing/2016/5/9/chartex" xmlns:cx4="http://schemas.microsoft.com/office/drawing/2016/5/10/chartex" xmlns:cx5="http://schemas.microsoft.com/office/drawing/2016/5/11/chartex" xmlns:cx6="http://schemas.microsoft.com/office/drawing/2016/5/12/chartex" xmlns:cx7="http://schemas.microsoft.com/office/drawing/2016/5/13/chartex" xmlns:cx8="http://schemas.microsoft.com/office/drawing/2016/5/14/chartex" xmlns:mc="http://schemas.openxmlformats.org/markup-compatibility/2006" xmlns:aink="http://schemas.microsoft.com/office/drawing/2016/ink" xmlns:am3d="http://schemas.microsoft.com/office/drawing/2017/model3d" xmlns:o="urn:schemas-microsoft-com:office:office" xmlns:oel="http://schemas.microsoft.com/office/2019/extlst" xmlns:r="http://schemas.openxmlformats.org/officeDocument/2006/relationships" xmlns:m="http://schemas.openxmlformats.org/officeDocument/2006/math" xmlns:v="urn:schemas-microsoft-com:vml" xmlns:wp14="http://schemas.microsoft.com/office/word/2010/wordprocessingDrawing" xmlns:wp="http://schemas.openxmlformats.org/drawingml/2006/wordprocessingDrawing" xmlns:w10="urn:schemas-microsoft-com:office:word" xmlns:w="http://schemas.openxmlformats.org/wordprocessingml/2006/main" xmlns:w14="http://schemas.microsoft.com/office/word/2010/wordml" xmlns:w15="http://schemas.microsoft.com/office/word/2012/wordml" xmlns:w16cex="http://schemas.microsoft.com/office/word/2018/wordml/cex" xmlns:w16cid="http://schemas.microsoft.com/office/word/2016/wordml/cid" xmlns:w16="http://schemas.microsoft.com/office/word/2018/wordml" xmlns:w16sdtdh="http://schemas.microsoft.com/office/word/2020/wordml/sdtdatahash" xmlns:w16se="http://schemas.microsoft.com/office/word/2015/wordml/symex" xmlns:wpg="http://schemas.microsoft.com/office/word/2010/wordprocessingGroup" xmlns:wpi="http://schemas.microsoft.com/office/word/2010/wordprocessingInk" xmlns:wne="http://schemas.microsoft.com/office/word/2006/wordml" xmlns:wps="http://schemas.microsoft.com/office/word/2010/wordprocessingShape" mc:Ignorable="w14 w15 w16se w16cid w16 w16cex w16sdtdh wp14">
   <w:p>
     <w:pPr>
       <w:spacing w:after="158"/>
@@ -5536,7 +7824,7 @@
 </file>
 
 <file path=word/numbering.xml><?xml version="1.0" encoding="utf-8"?>
-<w:numbering xmlns:wpc="http://schemas.microsoft.com/office/word/2010/wordprocessingCanvas" xmlns:cx="http://schemas.microsoft.com/office/drawing/2014/chartex" xmlns:cx1="http://schemas.microsoft.com/office/drawing/2015/9/8/chartex" xmlns:cx2="http://schemas.microsoft.com/office/drawing/2015/10/21/chartex" xmlns:cx3="http://schemas.microsoft.com/office/drawing/2016/5/9/chartex" xmlns:cx4="http://schemas.microsoft.com/office/drawing/2016/5/10/chartex" xmlns:cx5="http://schemas.microsoft.com/office/drawing/2016/5/11/chartex" xmlns:cx6="http://schemas.microsoft.com/office/drawing/2016/5/12/chartex" xmlns:cx7="http://schemas.microsoft.com/office/drawing/2016/5/13/chartex" xmlns:cx8="http://schemas.microsoft.com/office/drawing/2016/5/14/chartex" xmlns:mc="http://schemas.openxmlformats.org/markup-compatibility/2006" xmlns:aink="http://schemas.microsoft.com/office/drawing/2016/ink" xmlns:am3d="http://schemas.microsoft.com/office/drawing/2017/model3d" xmlns:o="urn:schemas-microsoft-com:office:office" xmlns:r="http://schemas.openxmlformats.org/officeDocument/2006/relationships" xmlns:m="http://schemas.openxmlformats.org/officeDocument/2006/math" xmlns:v="urn:schemas-microsoft-com:vml" xmlns:wp14="http://schemas.microsoft.com/office/word/2010/wordprocessingDrawing" xmlns:wp="http://schemas.openxmlformats.org/drawingml/2006/wordprocessingDrawing" xmlns:w10="urn:schemas-microsoft-com:office:word" xmlns:w="http://schemas.openxmlformats.org/wordprocessingml/2006/main" xmlns:w14="http://schemas.microsoft.com/office/word/2010/wordml" xmlns:w15="http://schemas.microsoft.com/office/word/2012/wordml" xmlns:w16cid="http://schemas.microsoft.com/office/word/2016/wordml/cid" xmlns:w16se="http://schemas.microsoft.com/office/word/2015/wordml/symex" xmlns:wpg="http://schemas.microsoft.com/office/word/2010/wordprocessingGroup" xmlns:wpi="http://schemas.microsoft.com/office/word/2010/wordprocessingInk" xmlns:wne="http://schemas.microsoft.com/office/word/2006/wordml" xmlns:wps="http://schemas.microsoft.com/office/word/2010/wordprocessingShape" mc:Ignorable="w14 w15 w16se w16cid wp14">
+<w:numbering xmlns:wpc="http://schemas.microsoft.com/office/word/2010/wordprocessingCanvas" xmlns:cx="http://schemas.microsoft.com/office/drawing/2014/chartex" xmlns:cx1="http://schemas.microsoft.com/office/drawing/2015/9/8/chartex" xmlns:cx2="http://schemas.microsoft.com/office/drawing/2015/10/21/chartex" xmlns:cx3="http://schemas.microsoft.com/office/drawing/2016/5/9/chartex" xmlns:cx4="http://schemas.microsoft.com/office/drawing/2016/5/10/chartex" xmlns:cx5="http://schemas.microsoft.com/office/drawing/2016/5/11/chartex" xmlns:cx6="http://schemas.microsoft.com/office/drawing/2016/5/12/chartex" xmlns:cx7="http://schemas.microsoft.com/office/drawing/2016/5/13/chartex" xmlns:cx8="http://schemas.microsoft.com/office/drawing/2016/5/14/chartex" xmlns:mc="http://schemas.openxmlformats.org/markup-compatibility/2006" xmlns:aink="http://schemas.microsoft.com/office/drawing/2016/ink" xmlns:am3d="http://schemas.microsoft.com/office/drawing/2017/model3d" xmlns:o="urn:schemas-microsoft-com:office:office" xmlns:oel="http://schemas.microsoft.com/office/2019/extlst" xmlns:r="http://schemas.openxmlformats.org/officeDocument/2006/relationships" xmlns:m="http://schemas.openxmlformats.org/officeDocument/2006/math" xmlns:v="urn:schemas-microsoft-com:vml" xmlns:wp14="http://schemas.microsoft.com/office/word/2010/wordprocessingDrawing" xmlns:wp="http://schemas.openxmlformats.org/drawingml/2006/wordprocessingDrawing" xmlns:w10="urn:schemas-microsoft-com:office:word" xmlns:w="http://schemas.openxmlformats.org/wordprocessingml/2006/main" xmlns:w14="http://schemas.microsoft.com/office/word/2010/wordml" xmlns:w15="http://schemas.microsoft.com/office/word/2012/wordml" xmlns:w16cex="http://schemas.microsoft.com/office/word/2018/wordml/cex" xmlns:w16cid="http://schemas.microsoft.com/office/word/2016/wordml/cid" xmlns:w16="http://schemas.microsoft.com/office/word/2018/wordml" xmlns:w16sdtdh="http://schemas.microsoft.com/office/word/2020/wordml/sdtdatahash" xmlns:w16se="http://schemas.microsoft.com/office/word/2015/wordml/symex" xmlns:wpg="http://schemas.microsoft.com/office/word/2010/wordprocessingGroup" xmlns:wpi="http://schemas.microsoft.com/office/word/2010/wordprocessingInk" xmlns:wne="http://schemas.microsoft.com/office/word/2006/wordml" xmlns:wps="http://schemas.microsoft.com/office/word/2010/wordprocessingShape" mc:Ignorable="w14 w15 w16se w16cid w16 w16cex w16sdtdh wp14">
   <w:abstractNum w:abstractNumId="0" w15:restartNumberingAfterBreak="0">
     <w:nsid w:val="27483E4E"/>
     <w:multiLevelType w:val="hybridMultilevel"/>
@@ -5749,14 +8037,14 @@
       </w:rPr>
     </w:lvl>
   </w:abstractNum>
-  <w:num w:numId="1">
+  <w:num w:numId="1" w16cid:durableId="1076244683">
     <w:abstractNumId w:val="0"/>
   </w:num>
 </w:numbering>
 </file>
 
 <file path=word/styles.xml><?xml version="1.0" encoding="utf-8"?>
-<w:styles xmlns:mc="http://schemas.openxmlformats.org/markup-compatibility/2006" xmlns:r="http://schemas.openxmlformats.org/officeDocument/2006/relationships" xmlns:w="http://schemas.openxmlformats.org/wordprocessingml/2006/main" xmlns:w14="http://schemas.microsoft.com/office/word/2010/wordml" xmlns:w15="http://schemas.microsoft.com/office/word/2012/wordml" xmlns:w16cid="http://schemas.microsoft.com/office/word/2016/wordml/cid" xmlns:w16se="http://schemas.microsoft.com/office/word/2015/wordml/symex" mc:Ignorable="w14 w15 w16se w16cid">
+<w:styles xmlns:mc="http://schemas.openxmlformats.org/markup-compatibility/2006" xmlns:r="http://schemas.openxmlformats.org/officeDocument/2006/relationships" xmlns:w="http://schemas.openxmlformats.org/wordprocessingml/2006/main" xmlns:w14="http://schemas.microsoft.com/office/word/2010/wordml" xmlns:w15="http://schemas.microsoft.com/office/word/2012/wordml" xmlns:w16cex="http://schemas.microsoft.com/office/word/2018/wordml/cex" xmlns:w16cid="http://schemas.microsoft.com/office/word/2016/wordml/cid" xmlns:w16="http://schemas.microsoft.com/office/word/2018/wordml" xmlns:w16sdtdh="http://schemas.microsoft.com/office/word/2020/wordml/sdtdatahash" xmlns:w16se="http://schemas.microsoft.com/office/word/2015/wordml/symex" mc:Ignorable="w14 w15 w16se w16cid w16 w16cex w16sdtdh">
   <w:docDefaults>
     <w:rPrDefault>
       <w:rPr>
@@ -5772,7 +8060,7 @@
       </w:pPr>
     </w:pPrDefault>
   </w:docDefaults>
-  <w:latentStyles w:defLockedState="0" w:defUIPriority="99" w:defSemiHidden="0" w:defUnhideWhenUsed="0" w:defQFormat="0" w:count="375">
+  <w:latentStyles w:defLockedState="0" w:defUIPriority="99" w:defSemiHidden="0" w:defUnhideWhenUsed="0" w:defQFormat="0" w:count="376">
     <w:lsdException w:name="Normal" w:uiPriority="0" w:qFormat="1"/>
     <w:lsdException w:name="heading 1" w:uiPriority="9" w:qFormat="1"/>
     <w:lsdException w:name="heading 2" w:semiHidden="1" w:uiPriority="9" w:unhideWhenUsed="1" w:qFormat="1"/>
@@ -5878,7 +8166,6 @@
     <w:lsdException w:name="HTML Sample" w:semiHidden="1" w:unhideWhenUsed="1"/>
     <w:lsdException w:name="HTML Typewriter" w:semiHidden="1" w:unhideWhenUsed="1"/>
     <w:lsdException w:name="HTML Variable" w:semiHidden="1" w:unhideWhenUsed="1"/>
-    <w:lsdException w:name="Normal Table" w:semiHidden="1" w:unhideWhenUsed="1"/>
     <w:lsdException w:name="annotation subject" w:semiHidden="1" w:unhideWhenUsed="1"/>
     <w:lsdException w:name="No List" w:semiHidden="1" w:unhideWhenUsed="1"/>
     <w:lsdException w:name="Outline List 1" w:semiHidden="1" w:unhideWhenUsed="1"/>
@@ -5925,10 +8212,8 @@
     <w:lsdException w:name="Table Subtle 2" w:semiHidden="1" w:unhideWhenUsed="1"/>
     <w:lsdException w:name="Table Web 1" w:semiHidden="1" w:unhideWhenUsed="1"/>
     <w:lsdException w:name="Table Web 2" w:semiHidden="1" w:unhideWhenUsed="1"/>
-    <w:lsdException w:name="Table Web 3" w:semiHidden="1" w:unhideWhenUsed="1"/>
     <w:lsdException w:name="Balloon Text" w:semiHidden="1" w:unhideWhenUsed="1"/>
     <w:lsdException w:name="Table Grid" w:uiPriority="39"/>
-    <w:lsdException w:name="Table Theme" w:semiHidden="1" w:unhideWhenUsed="1"/>
     <w:lsdException w:name="Placeholder Text" w:semiHidden="1"/>
     <w:lsdException w:name="No Spacing" w:uiPriority="1" w:qFormat="1"/>
     <w:lsdException w:name="Light Shading" w:uiPriority="60"/>
@@ -6148,6 +8433,7 @@
     <w:lsdException w:name="Smart Hyperlink" w:semiHidden="1" w:unhideWhenUsed="1"/>
     <w:lsdException w:name="Hashtag" w:semiHidden="1" w:unhideWhenUsed="1"/>
     <w:lsdException w:name="Unresolved Mention" w:semiHidden="1" w:unhideWhenUsed="1"/>
+    <w:lsdException w:name="Smart Link" w:semiHidden="1" w:unhideWhenUsed="1"/>
   </w:latentStyles>
   <w:style w:type="paragraph" w:default="1" w:styleId="Normal">
     <w:name w:val="Normal"/>

</xml_diff>